<commit_message>
Option to add the paragraph to beginning or end of file
</commit_message>
<xml_diff>
--- a/test1.docx
+++ b/test1.docx
@@ -2,6 +2,11 @@
 <file path=word/document.xml><?xml version="1.0" encoding="utf-8"?>
 <w:document xmlns:ve="http://schemas.openxmlformats.org/markup-compatibility/2006" xmlns:o="urn:schemas-microsoft-com:office:office" xmlns:r="http://schemas.openxmlformats.org/officeDocument/2006/relationships" xmlns:m="http://schemas.openxmlformats.org/officeDocument/2006/math" xmlns:v="urn:schemas-microsoft-com:vml" xmlns:wp="http://schemas.openxmlformats.org/drawingml/2006/wordprocessingDrawing" xmlns:w10="urn:schemas-microsoft-com:office:word" xmlns:w="http://schemas.openxmlformats.org/wordprocessingml/2006/main" xmlns:wne="http://schemas.microsoft.com/office/word/2006/wordml">
   <w:body>
+    <w:p>
+      <w:r>
+        <w:t>vanuit python toegevoegd bovenaan</w:t>
+      </w:r>
+    </w:p>
     <w:p>
       <w:r>
         <w:t>Test bestand</w:t>
@@ -43,7 +48,7 @@
     </w:sectPr>
     <w:p>
       <w:r>
-        <w:t>vanuit python toegevoegd</w:t>
+        <w:t>vanuit python toegevoegd onderaan</w:t>
       </w:r>
     </w:p>
   </w:body>

</xml_diff>

<commit_message>
Option added to add text before of after specific text
</commit_message>
<xml_diff>
--- a/test1.docx
+++ b/test1.docx
@@ -16,6 +16,11 @@
     <w:p>
       <w:r>
         <w:t>Dit is een tekst geschreven door klaas</w:t>
+      </w:r>
+    </w:p>
+    <w:p>
+      <w:r>
+        <w:t>vanuit python toegevoegd na klaas</w:t>
       </w:r>
     </w:p>
     <w:p>

</xml_diff>

<commit_message>
Added default style and spacing to paragraph element
</commit_message>
<xml_diff>
--- a/test1.docx
+++ b/test1.docx
@@ -3,6 +3,10 @@
 <w:document xmlns:ve="http://schemas.openxmlformats.org/markup-compatibility/2006" xmlns:o="urn:schemas-microsoft-com:office:office" xmlns:r="http://schemas.openxmlformats.org/officeDocument/2006/relationships" xmlns:m="http://schemas.openxmlformats.org/officeDocument/2006/math" xmlns:v="urn:schemas-microsoft-com:vml" xmlns:wp="http://schemas.openxmlformats.org/drawingml/2006/wordprocessingDrawing" xmlns:w10="urn:schemas-microsoft-com:office:word" xmlns:w="http://schemas.openxmlformats.org/wordprocessingml/2006/main" xmlns:wne="http://schemas.microsoft.com/office/word/2006/wordml">
   <w:body>
     <w:p>
+      <w:pPr>
+        <w:pStyle w:val="NormalWeb"/>
+        <w:spacing w:after="120" w:before="120"/>
+      </w:pPr>
       <w:r>
         <w:t>vanuit python toegevoegd bovenaan</w:t>
       </w:r>
@@ -19,6 +23,10 @@
       </w:r>
     </w:p>
     <w:p>
+      <w:pPr>
+        <w:pStyle w:val="NormalWeb"/>
+        <w:spacing w:after="120" w:before="120"/>
+      </w:pPr>
       <w:r>
         <w:t>vanuit python toegevoegd na klaas</w:t>
       </w:r>
@@ -52,6 +60,10 @@
       <w:docGrid w:linePitch="360"/>
     </w:sectPr>
     <w:p>
+      <w:pPr>
+        <w:pStyle w:val="NormalWeb"/>
+        <w:spacing w:after="120" w:before="120"/>
+      </w:pPr>
       <w:r>
         <w:t>vanuit python toegevoegd onderaan</w:t>
       </w:r>

</xml_diff>

<commit_message>
Added function to add hyperlinks at the end of document
</commit_message>
<xml_diff>
--- a/test1.docx
+++ b/test1.docx
@@ -19,16 +19,7 @@
     <w:p/>
     <w:p>
       <w:r>
-        <w:t>Dit is een tekst geschreven door klaas</w:t>
-      </w:r>
-    </w:p>
-    <w:p>
-      <w:pPr>
-        <w:pStyle w:val="NormalWeb"/>
-        <w:spacing w:after="120" w:before="120"/>
-      </w:pPr>
-      <w:r>
-        <w:t>vanuit python toegevoegd na klaas</w:t>
+        <w:t>Dit is een tekst geschreven door jan</w:t>
       </w:r>
     </w:p>
     <w:p>
@@ -45,6 +36,15 @@
           <w:t>www.google.nl</w:t>
         </w:r>
       </w:hyperlink>
+    </w:p>
+    <w:p>
+      <w:pPr>
+        <w:pStyle w:val="NormalWeb"/>
+        <w:spacing w:after="120" w:before="120"/>
+      </w:pPr>
+      <w:r>
+        <w:t>vanuit python toegevoegd na klaas</w:t>
+      </w:r>
     </w:p>
     <w:p/>
     <w:sectPr>
@@ -67,6 +67,23 @@
       <w:r>
         <w:t>vanuit python toegevoegd onderaan</w:t>
       </w:r>
+    </w:p>
+    <w:p>
+      <w:pPr>
+        <w:pStyle w:val="NormalWeb"/>
+        <w:spacing w:after="120" w:before="120"/>
+      </w:pPr>
+      <w:r>
+        <w:t/>
+      </w:r>
+      <w:hyperlink r:id="rId25">
+        <w:r>
+          <w:rPr>
+            <w:rStyle w:val="Hyperlink"/>
+          </w:rPr>
+          <w:t>Google vanuit python toegevoegd</w:t>
+        </w:r>
+      </w:hyperlink>
     </w:p>
   </w:body>
 </w:document>

</xml_diff>

<commit_message>
Modified hyperlink to smaller paragraph, without style (receives styles from hyperlink)
</commit_message>
<xml_diff>
--- a/test1.docx
+++ b/test1.docx
@@ -69,19 +69,12 @@
       </w:r>
     </w:p>
     <w:p>
-      <w:pPr>
-        <w:pStyle w:val="NormalWeb"/>
-        <w:spacing w:after="120" w:before="120"/>
-      </w:pPr>
-      <w:r>
-        <w:t/>
-      </w:r>
       <w:hyperlink r:id="rId16">
         <w:r>
           <w:rPr>
             <w:rStyle w:val="Hyperlink"/>
           </w:rPr>
-          <w:t>Google vanuit python toegevoegd</w:t>
+          <w:t>Google vanuit python toegevoegd test</w:t>
         </w:r>
       </w:hyperlink>
     </w:p>

</xml_diff>

<commit_message>
Added option to add hyperlink before/after text or at the beginning or end of document
</commit_message>
<xml_diff>
--- a/test1.docx
+++ b/test1.docx
@@ -2,6 +2,16 @@
 <file path=word/document.xml><?xml version="1.0" encoding="utf-8"?>
 <w:document xmlns:ve="http://schemas.openxmlformats.org/markup-compatibility/2006" xmlns:o="urn:schemas-microsoft-com:office:office" xmlns:r="http://schemas.openxmlformats.org/officeDocument/2006/relationships" xmlns:m="http://schemas.openxmlformats.org/officeDocument/2006/math" xmlns:v="urn:schemas-microsoft-com:vml" xmlns:wp="http://schemas.openxmlformats.org/drawingml/2006/wordprocessingDrawing" xmlns:w10="urn:schemas-microsoft-com:office:word" xmlns:w="http://schemas.openxmlformats.org/wordprocessingml/2006/main" xmlns:wne="http://schemas.microsoft.com/office/word/2006/wordml">
   <w:body>
+    <w:p>
+      <w:hyperlink r:id="rId16">
+        <w:r>
+          <w:rPr>
+            <w:rStyle w:val="Hyperlink"/>
+          </w:rPr>
+          <w:t>Google vanuit python toegevoegd test</w:t>
+        </w:r>
+      </w:hyperlink>
+    </w:p>
     <w:p>
       <w:pPr>
         <w:pStyle w:val="NormalWeb"/>
@@ -12,12 +22,32 @@
       </w:r>
     </w:p>
     <w:p>
+      <w:hyperlink r:id="rId17">
+        <w:r>
+          <w:rPr>
+            <w:rStyle w:val="Hyperlink"/>
+          </w:rPr>
+          <w:t>link before test</w:t>
+        </w:r>
+      </w:hyperlink>
+    </w:p>
+    <w:p>
       <w:r>
         <w:t>Test bestand</w:t>
       </w:r>
     </w:p>
     <w:p/>
     <w:p>
+      <w:hyperlink r:id="rId18">
+        <w:r>
+          <w:rPr>
+            <w:rStyle w:val="Hyperlink"/>
+          </w:rPr>
+          <w:t>link after test</w:t>
+        </w:r>
+      </w:hyperlink>
+    </w:p>
+    <w:p>
       <w:r>
         <w:t>Dit is een tekst geschreven door jan</w:t>
       </w:r>
@@ -25,6 +55,15 @@
     <w:p>
       <w:r>
         <w:br w:type="page"/>
+      </w:r>
+    </w:p>
+    <w:p>
+      <w:pPr>
+        <w:pStyle w:val="NormalWeb"/>
+        <w:spacing w:after="120" w:before="120"/>
+      </w:pPr>
+      <w:r>
+        <w:t>vanuit python toegevoegd na klaas</w:t>
       </w:r>
     </w:p>
     <w:p>
@@ -36,15 +75,6 @@
           <w:t>www.google.nl</w:t>
         </w:r>
       </w:hyperlink>
-    </w:p>
-    <w:p>
-      <w:pPr>
-        <w:pStyle w:val="NormalWeb"/>
-        <w:spacing w:after="120" w:before="120"/>
-      </w:pPr>
-      <w:r>
-        <w:t>vanuit python toegevoegd na klaas</w:t>
-      </w:r>
     </w:p>
     <w:p/>
     <w:sectPr>
@@ -67,16 +97,6 @@
       <w:r>
         <w:t>vanuit python toegevoegd onderaan</w:t>
       </w:r>
-    </w:p>
-    <w:p>
-      <w:hyperlink r:id="rId16">
-        <w:r>
-          <w:rPr>
-            <w:rStyle w:val="Hyperlink"/>
-          </w:rPr>
-          <w:t>Google vanuit python toegevoegd test</w:t>
-        </w:r>
-      </w:hyperlink>
     </w:p>
   </w:body>
 </w:document>

</xml_diff>

<commit_message>
Search for text an make them an hyperlink
</commit_message>
<xml_diff>
--- a/test1.docx
+++ b/test1.docx
@@ -2,35 +2,6 @@
 <file path=word/document.xml><?xml version="1.0" encoding="utf-8"?>
 <w:document xmlns:ve="http://schemas.openxmlformats.org/markup-compatibility/2006" xmlns:o="urn:schemas-microsoft-com:office:office" xmlns:r="http://schemas.openxmlformats.org/officeDocument/2006/relationships" xmlns:m="http://schemas.openxmlformats.org/officeDocument/2006/math" xmlns:v="urn:schemas-microsoft-com:vml" xmlns:wp="http://schemas.openxmlformats.org/drawingml/2006/wordprocessingDrawing" xmlns:w10="urn:schemas-microsoft-com:office:word" xmlns:w="http://schemas.openxmlformats.org/wordprocessingml/2006/main" xmlns:wne="http://schemas.microsoft.com/office/word/2006/wordml">
   <w:body>
-    <w:p>
-      <w:hyperlink r:id="rId16">
-        <w:r>
-          <w:rPr>
-            <w:rStyle w:val="Hyperlink"/>
-          </w:rPr>
-          <w:t>Google vanuit python toegevoegd test</w:t>
-        </w:r>
-      </w:hyperlink>
-    </w:p>
-    <w:p>
-      <w:pPr>
-        <w:pStyle w:val="NormalWeb"/>
-        <w:spacing w:after="120" w:before="120"/>
-      </w:pPr>
-      <w:r>
-        <w:t>vanuit python toegevoegd bovenaan</w:t>
-      </w:r>
-    </w:p>
-    <w:p>
-      <w:hyperlink r:id="rId17">
-        <w:r>
-          <w:rPr>
-            <w:rStyle w:val="Hyperlink"/>
-          </w:rPr>
-          <w:t>link before test</w:t>
-        </w:r>
-      </w:hyperlink>
-    </w:p>
     <w:p>
       <w:r>
         <w:t>Test bestand</w:t>
@@ -38,32 +9,21 @@
     </w:p>
     <w:p/>
     <w:p>
-      <w:hyperlink r:id="rId18">
+      <w:r>
+        <w:t>Dit is een tekst geschreven door </w:t>
+      </w:r>
+      <w:hyperlink r:id="rId16">
         <w:r>
           <w:rPr>
             <w:rStyle w:val="Hyperlink"/>
           </w:rPr>
-          <w:t>link after test</w:t>
+          <w:t> klaas</w:t>
         </w:r>
       </w:hyperlink>
     </w:p>
     <w:p>
       <w:r>
-        <w:t>Dit is een tekst geschreven door jan</w:t>
-      </w:r>
-    </w:p>
-    <w:p>
-      <w:r>
         <w:br w:type="page"/>
-      </w:r>
-    </w:p>
-    <w:p>
-      <w:pPr>
-        <w:pStyle w:val="NormalWeb"/>
-        <w:spacing w:after="120" w:before="120"/>
-      </w:pPr>
-      <w:r>
-        <w:t>vanuit python toegevoegd na klaas</w:t>
       </w:r>
     </w:p>
     <w:p>
@@ -89,15 +49,6 @@
       <w:cols w:space="708"/>
       <w:docGrid w:linePitch="360"/>
     </w:sectPr>
-    <w:p>
-      <w:pPr>
-        <w:pStyle w:val="NormalWeb"/>
-        <w:spacing w:after="120" w:before="120"/>
-      </w:pPr>
-      <w:r>
-        <w:t>vanuit python toegevoegd onderaan</w:t>
-      </w:r>
-    </w:p>
   </w:body>
 </w:document>
 </file>

</xml_diff>

<commit_message>
Universal method to add element to document with position
</commit_message>
<xml_diff>
--- a/test1.docx
+++ b/test1.docx
@@ -2,6 +2,82 @@
 <file path=word/document.xml><?xml version="1.0" encoding="utf-8"?>
 <w:document xmlns:ve="http://schemas.openxmlformats.org/markup-compatibility/2006" xmlns:o="urn:schemas-microsoft-com:office:office" xmlns:r="http://schemas.openxmlformats.org/officeDocument/2006/relationships" xmlns:m="http://schemas.openxmlformats.org/officeDocument/2006/math" xmlns:v="urn:schemas-microsoft-com:vml" xmlns:wp="http://schemas.openxmlformats.org/drawingml/2006/wordprocessingDrawing" xmlns:w10="urn:schemas-microsoft-com:office:word" xmlns:w="http://schemas.openxmlformats.org/wordprocessingml/2006/main" xmlns:wne="http://schemas.microsoft.com/office/word/2006/wordml">
   <w:body>
+    <w:tbl>
+      <w:tblPr>
+        <w:tblStyle w:val="TableGrid"/>
+        <w:tblW w:type="pct" w:w="5000"/>
+      </w:tblPr>
+      <w:tblGrid>
+        <w:gridCol w:w="2500.0"/>
+        <w:gridCol w:w="2500.0"/>
+      </w:tblGrid>
+      <w:tr>
+        <w:tc>
+          <w:tcPr>
+            <w:tcW w:type="dxa" w:w="2500.0"/>
+          </w:tcPr>
+          <w:p>
+            <w:r>
+              <w:t>test1</w:t>
+            </w:r>
+          </w:p>
+        </w:tc>
+        <w:tc>
+          <w:tcPr>
+            <w:tcW w:type="dxa" w:w="2500.0"/>
+          </w:tcPr>
+          <w:p>
+            <w:r>
+              <w:t>test2</w:t>
+            </w:r>
+          </w:p>
+        </w:tc>
+      </w:tr>
+      <w:tr>
+        <w:tc>
+          <w:tcPr>
+            <w:tcW w:type="dxa" w:w="2500.0"/>
+          </w:tcPr>
+          <w:p>
+            <w:r>
+              <w:t>test5</w:t>
+            </w:r>
+          </w:p>
+        </w:tc>
+        <w:tc>
+          <w:tcPr>
+            <w:tcW w:type="dxa" w:w="2500.0"/>
+          </w:tcPr>
+          <w:p>
+            <w:r>
+              <w:t>test4</w:t>
+            </w:r>
+          </w:p>
+        </w:tc>
+      </w:tr>
+      <w:tr>
+        <w:tc>
+          <w:tcPr>
+            <w:tcW w:type="dxa" w:w="2500.0"/>
+          </w:tcPr>
+          <w:p>
+            <w:r>
+              <w:t>test8</w:t>
+            </w:r>
+          </w:p>
+        </w:tc>
+        <w:tc>
+          <w:tcPr>
+            <w:tcW w:type="dxa" w:w="2500.0"/>
+          </w:tcPr>
+          <w:p>
+            <w:r>
+              <w:t>test7</w:t>
+            </w:r>
+          </w:p>
+        </w:tc>
+      </w:tr>
+    </w:tbl>
     <w:p>
       <w:pPr>
         <w:pStyle w:val="NormalWeb"/>
@@ -50,7 +126,6 @@
         </w:r>
       </w:hyperlink>
     </w:p>
-    <w:p/>
     <w:p>
       <w:pPr>
         <w:pStyle w:val="NormalWeb"/>
@@ -68,6 +143,7 @@
         </w:r>
       </w:hyperlink>
     </w:p>
+    <w:p/>
     <w:p>
       <w:r>
         <w:t>Dit is een tekst geschreven door jan</w:t>

</xml_diff>

<commit_message>
Code improvement Returning table object to caller, work with more tables if needed
</commit_message>
<xml_diff>
--- a/test1.docx
+++ b/test1.docx
@@ -7,7 +7,7 @@
         <w:pStyle w:val="ListParagraph"/>
         <w:numPr>
           <w:ilvl w:val="0"/>
-          <w:numId w:val="4"/>
+          <w:numId w:val="self._type"/>
         </w:numPr>
         <w:ind w:firstLine="400" w:left="5"/>
       </w:pPr>
@@ -20,7 +20,7 @@
         <w:pStyle w:val="ListParagraph"/>
         <w:numPr>
           <w:ilvl w:val="0"/>
-          <w:numId w:val="4"/>
+          <w:numId w:val="self._type"/>
         </w:numPr>
         <w:ind w:firstLine="400" w:left="5"/>
       </w:pPr>
@@ -33,7 +33,7 @@
         <w:pStyle w:val="ListParagraph"/>
         <w:numPr>
           <w:ilvl w:val="0"/>
-          <w:numId w:val="4"/>
+          <w:numId w:val="self._type"/>
         </w:numPr>
         <w:ind w:firstLine="400" w:left="5"/>
       </w:pPr>
@@ -46,7 +46,7 @@
         <w:pStyle w:val="ListParagraph"/>
         <w:numPr>
           <w:ilvl w:val="0"/>
-          <w:numId w:val="4"/>
+          <w:numId w:val="self._type"/>
         </w:numPr>
         <w:ind w:firstLine="400" w:left="5"/>
       </w:pPr>
@@ -59,7 +59,7 @@
         <w:pStyle w:val="ListParagraph"/>
         <w:numPr>
           <w:ilvl w:val="0"/>
-          <w:numId w:val="4"/>
+          <w:numId w:val="self._type"/>
         </w:numPr>
         <w:ind w:firstLine="400" w:left="5"/>
       </w:pPr>

</xml_diff>

<commit_message>
Option to create an new docx file with default settings
</commit_message>
<xml_diff>
--- a/test1.docx
+++ b/test1.docx
@@ -1,97 +1,9 @@
 
 <file path=word/document.xml><?xml version="1.0" encoding="utf-8"?>
-<w:document xmlns:wpc="http://schemas.microsoft.com/office/word/2010/wordprocessingCanvas" xmlns:mc="http://schemas.openxmlformats.org/markup-compatibility/2006" xmlns:o="urn:schemas-microsoft-com:office:office" xmlns:r="http://schemas.openxmlformats.org/officeDocument/2006/relationships" xmlns:m="http://schemas.openxmlformats.org/officeDocument/2006/math" xmlns:v="urn:schemas-microsoft-com:vml" xmlns:wp14="http://schemas.microsoft.com/office/word/2010/wordprocessingDrawing" xmlns:wp="http://schemas.openxmlformats.org/drawingml/2006/wordprocessingDrawing" xmlns:w10="urn:schemas-microsoft-com:office:word" xmlns:w="http://schemas.openxmlformats.org/wordprocessingml/2006/main" xmlns:w14="http://schemas.microsoft.com/office/word/2010/wordml" xmlns:wpg="http://schemas.microsoft.com/office/word/2010/wordprocessingGroup" xmlns:wpi="http://schemas.microsoft.com/office/word/2010/wordprocessingInk" xmlns:wne="http://schemas.microsoft.com/office/word/2006/wordml" xmlns:wps="http://schemas.microsoft.com/office/word/2010/wordprocessingShape" mc:Ignorable="w14 wp14">
+<w:document xmlns:ve="http://schemas.openxmlformats.org/markup-compatibility/2006" xmlns:o="urn:schemas-microsoft-com:office:office" xmlns:r="http://schemas.openxmlformats.org/officeDocument/2006/relationships" xmlns:m="http://schemas.openxmlformats.org/officeDocument/2006/math" xmlns:v="urn:schemas-microsoft-com:vml" xmlns:wp="http://schemas.openxmlformats.org/drawingml/2006/wordprocessingDrawing" xmlns:w10="urn:schemas-microsoft-com:office:word" xmlns:w="http://schemas.openxmlformats.org/wordprocessingml/2006/main" xmlns:wne="http://schemas.microsoft.com/office/word/2006/wordml">
   <w:body>
-    <w:p>
-      <w:pPr>
-        <w:pStyle w:val="Heading1"/>
-      </w:pPr>
-      <w:r>
-        <w:t>HEADING 1</w:t>
-      </w:r>
-    </w:p>
-    <w:p>
-      <w:r>
-        <w:t>Test besta</w:t>
-      </w:r>
-      <w:bookmarkStart w:id="0" w:name="_GoBack"/>
-      <w:bookmarkEnd w:id="0"/>
-      <w:r>
-        <w:t>nd</w:t>
-      </w:r>
-    </w:p>
-    <w:sectPr>
-      <w:headerReference w:type="default" r:id="rId7"/>
-      <w:pgSz w:w="11906" w:h="16838"/>
-      <w:pgMar w:top="1417" w:right="1417" w:bottom="1417" w:left="1417" w:header="708" w:footer="708" w:gutter="0"/>
-      <w:cols w:space="708"/>
-      <w:docGrid w:linePitch="360"/>
-    </w:sectPr>
-  </w:body>
+			</w:body>
 </w:document>
-</file>
-
-<file path=word/endnotes.xml><?xml version="1.0" encoding="utf-8"?>
-<w:endnotes xmlns:wpc="http://schemas.microsoft.com/office/word/2010/wordprocessingCanvas" xmlns:mc="http://schemas.openxmlformats.org/markup-compatibility/2006" xmlns:o="urn:schemas-microsoft-com:office:office" xmlns:r="http://schemas.openxmlformats.org/officeDocument/2006/relationships" xmlns:m="http://schemas.openxmlformats.org/officeDocument/2006/math" xmlns:v="urn:schemas-microsoft-com:vml" xmlns:wp14="http://schemas.microsoft.com/office/word/2010/wordprocessingDrawing" xmlns:wp="http://schemas.openxmlformats.org/drawingml/2006/wordprocessingDrawing" xmlns:w10="urn:schemas-microsoft-com:office:word" xmlns:w="http://schemas.openxmlformats.org/wordprocessingml/2006/main" xmlns:w14="http://schemas.microsoft.com/office/word/2010/wordml" xmlns:wpg="http://schemas.microsoft.com/office/word/2010/wordprocessingGroup" xmlns:wpi="http://schemas.microsoft.com/office/word/2010/wordprocessingInk" xmlns:wne="http://schemas.microsoft.com/office/word/2006/wordml" xmlns:wps="http://schemas.microsoft.com/office/word/2010/wordprocessingShape" mc:Ignorable="w14 wp14">
-  <w:endnote w:type="separator" w:id="-1">
-    <w:p>
-      <w:pPr>
-        <w:spacing w:after="0" w:line="240" w:lineRule="auto"/>
-      </w:pPr>
-      <w:r>
-        <w:separator/>
-      </w:r>
-    </w:p>
-  </w:endnote>
-  <w:endnote w:type="continuationSeparator" w:id="0">
-    <w:p>
-      <w:pPr>
-        <w:spacing w:after="0" w:line="240" w:lineRule="auto"/>
-      </w:pPr>
-      <w:r>
-        <w:continuationSeparator/>
-      </w:r>
-    </w:p>
-  </w:endnote>
-</w:endnotes>
-</file>
-
-<file path=word/footnotes.xml><?xml version="1.0" encoding="utf-8"?>
-<w:footnotes xmlns:wpc="http://schemas.microsoft.com/office/word/2010/wordprocessingCanvas" xmlns:mc="http://schemas.openxmlformats.org/markup-compatibility/2006" xmlns:o="urn:schemas-microsoft-com:office:office" xmlns:r="http://schemas.openxmlformats.org/officeDocument/2006/relationships" xmlns:m="http://schemas.openxmlformats.org/officeDocument/2006/math" xmlns:v="urn:schemas-microsoft-com:vml" xmlns:wp14="http://schemas.microsoft.com/office/word/2010/wordprocessingDrawing" xmlns:wp="http://schemas.openxmlformats.org/drawingml/2006/wordprocessingDrawing" xmlns:w10="urn:schemas-microsoft-com:office:word" xmlns:w="http://schemas.openxmlformats.org/wordprocessingml/2006/main" xmlns:w14="http://schemas.microsoft.com/office/word/2010/wordml" xmlns:wpg="http://schemas.microsoft.com/office/word/2010/wordprocessingGroup" xmlns:wpi="http://schemas.microsoft.com/office/word/2010/wordprocessingInk" xmlns:wne="http://schemas.microsoft.com/office/word/2006/wordml" xmlns:wps="http://schemas.microsoft.com/office/word/2010/wordprocessingShape" mc:Ignorable="w14 wp14">
-  <w:footnote w:type="separator" w:id="-1">
-    <w:p>
-      <w:pPr>
-        <w:spacing w:after="0" w:line="240" w:lineRule="auto"/>
-      </w:pPr>
-      <w:r>
-        <w:separator/>
-      </w:r>
-    </w:p>
-  </w:footnote>
-  <w:footnote w:type="continuationSeparator" w:id="0">
-    <w:p>
-      <w:pPr>
-        <w:spacing w:after="0" w:line="240" w:lineRule="auto"/>
-      </w:pPr>
-      <w:r>
-        <w:continuationSeparator/>
-      </w:r>
-    </w:p>
-  </w:footnote>
-</w:footnotes>
-</file>
-
-<file path=word/header1.xml><?xml version="1.0" encoding="utf-8"?>
-<w:hdr xmlns:wpc="http://schemas.microsoft.com/office/word/2010/wordprocessingCanvas" xmlns:mc="http://schemas.openxmlformats.org/markup-compatibility/2006" xmlns:o="urn:schemas-microsoft-com:office:office" xmlns:r="http://schemas.openxmlformats.org/officeDocument/2006/relationships" xmlns:m="http://schemas.openxmlformats.org/officeDocument/2006/math" xmlns:v="urn:schemas-microsoft-com:vml" xmlns:wp14="http://schemas.microsoft.com/office/word/2010/wordprocessingDrawing" xmlns:wp="http://schemas.openxmlformats.org/drawingml/2006/wordprocessingDrawing" xmlns:w10="urn:schemas-microsoft-com:office:word" xmlns:w="http://schemas.openxmlformats.org/wordprocessingml/2006/main" xmlns:w14="http://schemas.microsoft.com/office/word/2010/wordml" xmlns:wpg="http://schemas.microsoft.com/office/word/2010/wordprocessingGroup" xmlns:wpi="http://schemas.microsoft.com/office/word/2010/wordprocessingInk" xmlns:wne="http://schemas.microsoft.com/office/word/2006/wordml" xmlns:wps="http://schemas.microsoft.com/office/word/2010/wordprocessingShape" mc:Ignorable="w14 wp14">
-  <w:p>
-    <w:pPr>
-      <w:pStyle w:val="Koptekst"/>
-    </w:pPr>
-    <w:r>
-      <w:t>test</w:t>
-    </w:r>
-  </w:p>
-</w:hdr>
 </file>
 
 <file path=word/styles.xml><?xml version="1.0" encoding="utf-8"?>
@@ -468,244 +380,10 @@
 </w:styles>
 </file>
 
-<file path=word/stylesWithEffects.xml><?xml version="1.0" encoding="utf-8"?>
-<w:styles xmlns:wpc="http://schemas.microsoft.com/office/word/2010/wordprocessingCanvas" xmlns:mc="http://schemas.openxmlformats.org/markup-compatibility/2006" xmlns:o="urn:schemas-microsoft-com:office:office" xmlns:r="http://schemas.openxmlformats.org/officeDocument/2006/relationships" xmlns:m="http://schemas.openxmlformats.org/officeDocument/2006/math" xmlns:v="urn:schemas-microsoft-com:vml" xmlns:wp14="http://schemas.microsoft.com/office/word/2010/wordprocessingDrawing" xmlns:wp="http://schemas.openxmlformats.org/drawingml/2006/wordprocessingDrawing" xmlns:w10="urn:schemas-microsoft-com:office:word" xmlns:w="http://schemas.openxmlformats.org/wordprocessingml/2006/main" xmlns:w14="http://schemas.microsoft.com/office/word/2010/wordml" xmlns:wpg="http://schemas.microsoft.com/office/word/2010/wordprocessingGroup" xmlns:wpi="http://schemas.microsoft.com/office/word/2010/wordprocessingInk" xmlns:wne="http://schemas.microsoft.com/office/word/2006/wordml" xmlns:wps="http://schemas.microsoft.com/office/word/2010/wordprocessingShape" mc:Ignorable="w14 wp14">
-  <w:docDefaults>
-    <w:rPrDefault>
-      <w:rPr>
-        <w:rFonts w:asciiTheme="minorHAnsi" w:eastAsiaTheme="minorHAnsi" w:hAnsiTheme="minorHAnsi" w:cstheme="minorBidi"/>
-        <w:sz w:val="22"/>
-        <w:szCs w:val="22"/>
-        <w:lang w:val="nl-NL" w:eastAsia="en-US" w:bidi="ar-SA"/>
-      </w:rPr>
-    </w:rPrDefault>
-    <w:pPrDefault>
-      <w:pPr>
-        <w:spacing w:after="200" w:line="276" w:lineRule="auto"/>
-      </w:pPr>
-    </w:pPrDefault>
-  </w:docDefaults>
-  <w:latentStyles w:defLockedState="0" w:defUIPriority="99" w:defSemiHidden="1" w:defUnhideWhenUsed="1" w:defQFormat="0" w:count="267">
-    <w:lsdException w:name="Normal" w:semiHidden="0" w:uiPriority="0" w:unhideWhenUsed="0" w:qFormat="1"/>
-    <w:lsdException w:name="heading 1" w:semiHidden="0" w:uiPriority="9" w:unhideWhenUsed="0" w:qFormat="1"/>
-    <w:lsdException w:name="heading 2" w:uiPriority="9" w:qFormat="1"/>
-    <w:lsdException w:name="heading 3" w:uiPriority="9" w:qFormat="1"/>
-    <w:lsdException w:name="heading 4" w:uiPriority="9" w:qFormat="1"/>
-    <w:lsdException w:name="heading 5" w:uiPriority="9" w:qFormat="1"/>
-    <w:lsdException w:name="heading 6" w:uiPriority="9" w:qFormat="1"/>
-    <w:lsdException w:name="heading 7" w:uiPriority="9" w:qFormat="1"/>
-    <w:lsdException w:name="heading 8" w:uiPriority="9" w:qFormat="1"/>
-    <w:lsdException w:name="heading 9" w:uiPriority="9" w:qFormat="1"/>
-    <w:lsdException w:name="toc 1" w:uiPriority="39"/>
-    <w:lsdException w:name="toc 2" w:uiPriority="39"/>
-    <w:lsdException w:name="toc 3" w:uiPriority="39"/>
-    <w:lsdException w:name="toc 4" w:uiPriority="39"/>
-    <w:lsdException w:name="toc 5" w:uiPriority="39"/>
-    <w:lsdException w:name="toc 6" w:uiPriority="39"/>
-    <w:lsdException w:name="toc 7" w:uiPriority="39"/>
-    <w:lsdException w:name="toc 8" w:uiPriority="39"/>
-    <w:lsdException w:name="toc 9" w:uiPriority="39"/>
-    <w:lsdException w:name="caption" w:uiPriority="35" w:qFormat="1"/>
-    <w:lsdException w:name="Title" w:semiHidden="0" w:uiPriority="10" w:unhideWhenUsed="0" w:qFormat="1"/>
-    <w:lsdException w:name="Default Paragraph Font" w:uiPriority="1"/>
-    <w:lsdException w:name="Subtitle" w:semiHidden="0" w:uiPriority="11" w:unhideWhenUsed="0" w:qFormat="1"/>
-    <w:lsdException w:name="Strong" w:semiHidden="0" w:uiPriority="22" w:unhideWhenUsed="0" w:qFormat="1"/>
-    <w:lsdException w:name="Emphasis" w:semiHidden="0" w:uiPriority="20" w:unhideWhenUsed="0" w:qFormat="1"/>
-    <w:lsdException w:name="Table Grid" w:semiHidden="0" w:uiPriority="59" w:unhideWhenUsed="0"/>
-    <w:lsdException w:name="Placeholder Text" w:unhideWhenUsed="0"/>
-    <w:lsdException w:name="No Spacing" w:semiHidden="0" w:uiPriority="1" w:unhideWhenUsed="0" w:qFormat="1"/>
-    <w:lsdException w:name="Light Shading" w:semiHidden="0" w:uiPriority="60" w:unhideWhenUsed="0"/>
-    <w:lsdException w:name="Light List" w:semiHidden="0" w:uiPriority="61" w:unhideWhenUsed="0"/>
-    <w:lsdException w:name="Light Grid" w:semiHidden="0" w:uiPriority="62" w:unhideWhenUsed="0"/>
-    <w:lsdException w:name="Medium Shading 1" w:semiHidden="0" w:uiPriority="63" w:unhideWhenUsed="0"/>
-    <w:lsdException w:name="Medium Shading 2" w:semiHidden="0" w:uiPriority="64" w:unhideWhenUsed="0"/>
-    <w:lsdException w:name="Medium List 1" w:semiHidden="0" w:uiPriority="65" w:unhideWhenUsed="0"/>
-    <w:lsdException w:name="Medium List 2" w:semiHidden="0" w:uiPriority="66" w:unhideWhenUsed="0"/>
-    <w:lsdException w:name="Medium Grid 1" w:semiHidden="0" w:uiPriority="67" w:unhideWhenUsed="0"/>
-    <w:lsdException w:name="Medium Grid 2" w:semiHidden="0" w:uiPriority="68" w:unhideWhenUsed="0"/>
-    <w:lsdException w:name="Medium Grid 3" w:semiHidden="0" w:uiPriority="69" w:unhideWhenUsed="0"/>
-    <w:lsdException w:name="Dark List" w:semiHidden="0" w:uiPriority="70" w:unhideWhenUsed="0"/>
-    <w:lsdException w:name="Colorful Shading" w:semiHidden="0" w:uiPriority="71" w:unhideWhenUsed="0"/>
-    <w:lsdException w:name="Colorful List" w:semiHidden="0" w:uiPriority="72" w:unhideWhenUsed="0"/>
-    <w:lsdException w:name="Colorful Grid" w:semiHidden="0" w:uiPriority="73" w:unhideWhenUsed="0"/>
-    <w:lsdException w:name="Light Shading Accent 1" w:semiHidden="0" w:uiPriority="60" w:unhideWhenUsed="0"/>
-    <w:lsdException w:name="Light List Accent 1" w:semiHidden="0" w:uiPriority="61" w:unhideWhenUsed="0"/>
-    <w:lsdException w:name="Light Grid Accent 1" w:semiHidden="0" w:uiPriority="62" w:unhideWhenUsed="0"/>
-    <w:lsdException w:name="Medium Shading 1 Accent 1" w:semiHidden="0" w:uiPriority="63" w:unhideWhenUsed="0"/>
-    <w:lsdException w:name="Medium Shading 2 Accent 1" w:semiHidden="0" w:uiPriority="64" w:unhideWhenUsed="0"/>
-    <w:lsdException w:name="Medium List 1 Accent 1" w:semiHidden="0" w:uiPriority="65" w:unhideWhenUsed="0"/>
-    <w:lsdException w:name="Revision" w:unhideWhenUsed="0"/>
-    <w:lsdException w:name="List Paragraph" w:semiHidden="0" w:uiPriority="34" w:unhideWhenUsed="0" w:qFormat="1"/>
-    <w:lsdException w:name="Quote" w:semiHidden="0" w:uiPriority="29" w:unhideWhenUsed="0" w:qFormat="1"/>
-    <w:lsdException w:name="Intense Quote" w:semiHidden="0" w:uiPriority="30" w:unhideWhenUsed="0" w:qFormat="1"/>
-    <w:lsdException w:name="Medium List 2 Accent 1" w:semiHidden="0" w:uiPriority="66" w:unhideWhenUsed="0"/>
-    <w:lsdException w:name="Medium Grid 1 Accent 1" w:semiHidden="0" w:uiPriority="67" w:unhideWhenUsed="0"/>
-    <w:lsdException w:name="Medium Grid 2 Accent 1" w:semiHidden="0" w:uiPriority="68" w:unhideWhenUsed="0"/>
-    <w:lsdException w:name="Medium Grid 3 Accent 1" w:semiHidden="0" w:uiPriority="69" w:unhideWhenUsed="0"/>
-    <w:lsdException w:name="Dark List Accent 1" w:semiHidden="0" w:uiPriority="70" w:unhideWhenUsed="0"/>
-    <w:lsdException w:name="Colorful Shading Accent 1" w:semiHidden="0" w:uiPriority="71" w:unhideWhenUsed="0"/>
-    <w:lsdException w:name="Colorful List Accent 1" w:semiHidden="0" w:uiPriority="72" w:unhideWhenUsed="0"/>
-    <w:lsdException w:name="Colorful Grid Accent 1" w:semiHidden="0" w:uiPriority="73" w:unhideWhenUsed="0"/>
-    <w:lsdException w:name="Light Shading Accent 2" w:semiHidden="0" w:uiPriority="60" w:unhideWhenUsed="0"/>
-    <w:lsdException w:name="Light List Accent 2" w:semiHidden="0" w:uiPriority="61" w:unhideWhenUsed="0"/>
-    <w:lsdException w:name="Light Grid Accent 2" w:semiHidden="0" w:uiPriority="62" w:unhideWhenUsed="0"/>
-    <w:lsdException w:name="Medium Shading 1 Accent 2" w:semiHidden="0" w:uiPriority="63" w:unhideWhenUsed="0"/>
-    <w:lsdException w:name="Medium Shading 2 Accent 2" w:semiHidden="0" w:uiPriority="64" w:unhideWhenUsed="0"/>
-    <w:lsdException w:name="Medium List 1 Accent 2" w:semiHidden="0" w:uiPriority="65" w:unhideWhenUsed="0"/>
-    <w:lsdException w:name="Medium List 2 Accent 2" w:semiHidden="0" w:uiPriority="66" w:unhideWhenUsed="0"/>
-    <w:lsdException w:name="Medium Grid 1 Accent 2" w:semiHidden="0" w:uiPriority="67" w:unhideWhenUsed="0"/>
-    <w:lsdException w:name="Medium Grid 2 Accent 2" w:semiHidden="0" w:uiPriority="68" w:unhideWhenUsed="0"/>
-    <w:lsdException w:name="Medium Grid 3 Accent 2" w:semiHidden="0" w:uiPriority="69" w:unhideWhenUsed="0"/>
-    <w:lsdException w:name="Dark List Accent 2" w:semiHidden="0" w:uiPriority="70" w:unhideWhenUsed="0"/>
-    <w:lsdException w:name="Colorful Shading Accent 2" w:semiHidden="0" w:uiPriority="71" w:unhideWhenUsed="0"/>
-    <w:lsdException w:name="Colorful List Accent 2" w:semiHidden="0" w:uiPriority="72" w:unhideWhenUsed="0"/>
-    <w:lsdException w:name="Colorful Grid Accent 2" w:semiHidden="0" w:uiPriority="73" w:unhideWhenUsed="0"/>
-    <w:lsdException w:name="Light Shading Accent 3" w:semiHidden="0" w:uiPriority="60" w:unhideWhenUsed="0"/>
-    <w:lsdException w:name="Light List Accent 3" w:semiHidden="0" w:uiPriority="61" w:unhideWhenUsed="0"/>
-    <w:lsdException w:name="Light Grid Accent 3" w:semiHidden="0" w:uiPriority="62" w:unhideWhenUsed="0"/>
-    <w:lsdException w:name="Medium Shading 1 Accent 3" w:semiHidden="0" w:uiPriority="63" w:unhideWhenUsed="0"/>
-    <w:lsdException w:name="Medium Shading 2 Accent 3" w:semiHidden="0" w:uiPriority="64" w:unhideWhenUsed="0"/>
-    <w:lsdException w:name="Medium List 1 Accent 3" w:semiHidden="0" w:uiPriority="65" w:unhideWhenUsed="0"/>
-    <w:lsdException w:name="Medium List 2 Accent 3" w:semiHidden="0" w:uiPriority="66" w:unhideWhenUsed="0"/>
-    <w:lsdException w:name="Medium Grid 1 Accent 3" w:semiHidden="0" w:uiPriority="67" w:unhideWhenUsed="0"/>
-    <w:lsdException w:name="Medium Grid 2 Accent 3" w:semiHidden="0" w:uiPriority="68" w:unhideWhenUsed="0"/>
-    <w:lsdException w:name="Medium Grid 3 Accent 3" w:semiHidden="0" w:uiPriority="69" w:unhideWhenUsed="0"/>
-    <w:lsdException w:name="Dark List Accent 3" w:semiHidden="0" w:uiPriority="70" w:unhideWhenUsed="0"/>
-    <w:lsdException w:name="Colorful Shading Accent 3" w:semiHidden="0" w:uiPriority="71" w:unhideWhenUsed="0"/>
-    <w:lsdException w:name="Colorful List Accent 3" w:semiHidden="0" w:uiPriority="72" w:unhideWhenUsed="0"/>
-    <w:lsdException w:name="Colorful Grid Accent 3" w:semiHidden="0" w:uiPriority="73" w:unhideWhenUsed="0"/>
-    <w:lsdException w:name="Light Shading Accent 4" w:semiHidden="0" w:uiPriority="60" w:unhideWhenUsed="0"/>
-    <w:lsdException w:name="Light List Accent 4" w:semiHidden="0" w:uiPriority="61" w:unhideWhenUsed="0"/>
-    <w:lsdException w:name="Light Grid Accent 4" w:semiHidden="0" w:uiPriority="62" w:unhideWhenUsed="0"/>
-    <w:lsdException w:name="Medium Shading 1 Accent 4" w:semiHidden="0" w:uiPriority="63" w:unhideWhenUsed="0"/>
-    <w:lsdException w:name="Medium Shading 2 Accent 4" w:semiHidden="0" w:uiPriority="64" w:unhideWhenUsed="0"/>
-    <w:lsdException w:name="Medium List 1 Accent 4" w:semiHidden="0" w:uiPriority="65" w:unhideWhenUsed="0"/>
-    <w:lsdException w:name="Medium List 2 Accent 4" w:semiHidden="0" w:uiPriority="66" w:unhideWhenUsed="0"/>
-    <w:lsdException w:name="Medium Grid 1 Accent 4" w:semiHidden="0" w:uiPriority="67" w:unhideWhenUsed="0"/>
-    <w:lsdException w:name="Medium Grid 2 Accent 4" w:semiHidden="0" w:uiPriority="68" w:unhideWhenUsed="0"/>
-    <w:lsdException w:name="Medium Grid 3 Accent 4" w:semiHidden="0" w:uiPriority="69" w:unhideWhenUsed="0"/>
-    <w:lsdException w:name="Dark List Accent 4" w:semiHidden="0" w:uiPriority="70" w:unhideWhenUsed="0"/>
-    <w:lsdException w:name="Colorful Shading Accent 4" w:semiHidden="0" w:uiPriority="71" w:unhideWhenUsed="0"/>
-    <w:lsdException w:name="Colorful List Accent 4" w:semiHidden="0" w:uiPriority="72" w:unhideWhenUsed="0"/>
-    <w:lsdException w:name="Colorful Grid Accent 4" w:semiHidden="0" w:uiPriority="73" w:unhideWhenUsed="0"/>
-    <w:lsdException w:name="Light Shading Accent 5" w:semiHidden="0" w:uiPriority="60" w:unhideWhenUsed="0"/>
-    <w:lsdException w:name="Light List Accent 5" w:semiHidden="0" w:uiPriority="61" w:unhideWhenUsed="0"/>
-    <w:lsdException w:name="Light Grid Accent 5" w:semiHidden="0" w:uiPriority="62" w:unhideWhenUsed="0"/>
-    <w:lsdException w:name="Medium Shading 1 Accent 5" w:semiHidden="0" w:uiPriority="63" w:unhideWhenUsed="0"/>
-    <w:lsdException w:name="Medium Shading 2 Accent 5" w:semiHidden="0" w:uiPriority="64" w:unhideWhenUsed="0"/>
-    <w:lsdException w:name="Medium List 1 Accent 5" w:semiHidden="0" w:uiPriority="65" w:unhideWhenUsed="0"/>
-    <w:lsdException w:name="Medium List 2 Accent 5" w:semiHidden="0" w:uiPriority="66" w:unhideWhenUsed="0"/>
-    <w:lsdException w:name="Medium Grid 1 Accent 5" w:semiHidden="0" w:uiPriority="67" w:unhideWhenUsed="0"/>
-    <w:lsdException w:name="Medium Grid 2 Accent 5" w:semiHidden="0" w:uiPriority="68" w:unhideWhenUsed="0"/>
-    <w:lsdException w:name="Medium Grid 3 Accent 5" w:semiHidden="0" w:uiPriority="69" w:unhideWhenUsed="0"/>
-    <w:lsdException w:name="Dark List Accent 5" w:semiHidden="0" w:uiPriority="70" w:unhideWhenUsed="0"/>
-    <w:lsdException w:name="Colorful Shading Accent 5" w:semiHidden="0" w:uiPriority="71" w:unhideWhenUsed="0"/>
-    <w:lsdException w:name="Colorful List Accent 5" w:semiHidden="0" w:uiPriority="72" w:unhideWhenUsed="0"/>
-    <w:lsdException w:name="Colorful Grid Accent 5" w:semiHidden="0" w:uiPriority="73" w:unhideWhenUsed="0"/>
-    <w:lsdException w:name="Light Shading Accent 6" w:semiHidden="0" w:uiPriority="60" w:unhideWhenUsed="0"/>
-    <w:lsdException w:name="Light List Accent 6" w:semiHidden="0" w:uiPriority="61" w:unhideWhenUsed="0"/>
-    <w:lsdException w:name="Light Grid Accent 6" w:semiHidden="0" w:uiPriority="62" w:unhideWhenUsed="0"/>
-    <w:lsdException w:name="Medium Shading 1 Accent 6" w:semiHidden="0" w:uiPriority="63" w:unhideWhenUsed="0"/>
-    <w:lsdException w:name="Medium Shading 2 Accent 6" w:semiHidden="0" w:uiPriority="64" w:unhideWhenUsed="0"/>
-    <w:lsdException w:name="Medium List 1 Accent 6" w:semiHidden="0" w:uiPriority="65" w:unhideWhenUsed="0"/>
-    <w:lsdException w:name="Medium List 2 Accent 6" w:semiHidden="0" w:uiPriority="66" w:unhideWhenUsed="0"/>
-    <w:lsdException w:name="Medium Grid 1 Accent 6" w:semiHidden="0" w:uiPriority="67" w:unhideWhenUsed="0"/>
-    <w:lsdException w:name="Medium Grid 2 Accent 6" w:semiHidden="0" w:uiPriority="68" w:unhideWhenUsed="0"/>
-    <w:lsdException w:name="Medium Grid 3 Accent 6" w:semiHidden="0" w:uiPriority="69" w:unhideWhenUsed="0"/>
-    <w:lsdException w:name="Dark List Accent 6" w:semiHidden="0" w:uiPriority="70" w:unhideWhenUsed="0"/>
-    <w:lsdException w:name="Colorful Shading Accent 6" w:semiHidden="0" w:uiPriority="71" w:unhideWhenUsed="0"/>
-    <w:lsdException w:name="Colorful List Accent 6" w:semiHidden="0" w:uiPriority="72" w:unhideWhenUsed="0"/>
-    <w:lsdException w:name="Colorful Grid Accent 6" w:semiHidden="0" w:uiPriority="73" w:unhideWhenUsed="0"/>
-    <w:lsdException w:name="Subtle Emphasis" w:semiHidden="0" w:uiPriority="19" w:unhideWhenUsed="0" w:qFormat="1"/>
-    <w:lsdException w:name="Intense Emphasis" w:semiHidden="0" w:uiPriority="21" w:unhideWhenUsed="0" w:qFormat="1"/>
-    <w:lsdException w:name="Subtle Reference" w:semiHidden="0" w:uiPriority="31" w:unhideWhenUsed="0" w:qFormat="1"/>
-    <w:lsdException w:name="Intense Reference" w:semiHidden="0" w:uiPriority="32" w:unhideWhenUsed="0" w:qFormat="1"/>
-    <w:lsdException w:name="Book Title" w:semiHidden="0" w:uiPriority="33" w:unhideWhenUsed="0" w:qFormat="1"/>
-    <w:lsdException w:name="Bibliography" w:uiPriority="37"/>
-    <w:lsdException w:name="TOC Heading" w:uiPriority="39" w:qFormat="1"/>
-  </w:latentStyles>
-  <w:style w:type="paragraph" w:default="1" w:styleId="Standaard">
-    <w:name w:val="Normal"/>
-    <w:qFormat/>
-  </w:style>
-  <w:style w:type="character" w:default="1" w:styleId="Standaardalinea-lettertype">
-    <w:name w:val="Default Paragraph Font"/>
-    <w:uiPriority w:val="1"/>
-    <w:semiHidden/>
-    <w:unhideWhenUsed/>
-  </w:style>
-  <w:style w:type="table" w:default="1" w:styleId="Standaardtabel">
-    <w:name w:val="Normal Table"/>
-    <w:uiPriority w:val="99"/>
-    <w:semiHidden/>
-    <w:unhideWhenUsed/>
-    <w:tblPr>
-      <w:tblInd w:w="0" w:type="dxa"/>
-      <w:tblCellMar>
-        <w:top w:w="0" w:type="dxa"/>
-        <w:left w:w="108" w:type="dxa"/>
-        <w:bottom w:w="0" w:type="dxa"/>
-        <w:right w:w="108" w:type="dxa"/>
-      </w:tblCellMar>
-    </w:tblPr>
-  </w:style>
-  <w:style w:type="numbering" w:default="1" w:styleId="Geenlijst">
-    <w:name w:val="No List"/>
-    <w:uiPriority w:val="99"/>
-    <w:semiHidden/>
-    <w:unhideWhenUsed/>
-  </w:style>
-  <w:style w:type="paragraph" w:styleId="Koptekst">
-    <w:name w:val="header"/>
-    <w:basedOn w:val="Standaard"/>
-    <w:link w:val="KoptekstChar"/>
-    <w:uiPriority w:val="99"/>
-    <w:unhideWhenUsed/>
-    <w:rsid w:val="00740D66"/>
-    <w:pPr>
-      <w:tabs>
-        <w:tab w:val="center" w:pos="4536"/>
-        <w:tab w:val="right" w:pos="9072"/>
-      </w:tabs>
-      <w:spacing w:after="0" w:line="240" w:lineRule="auto"/>
-    </w:pPr>
-  </w:style>
-  <w:style w:type="character" w:customStyle="1" w:styleId="KoptekstChar">
-    <w:name w:val="Koptekst Char"/>
-    <w:basedOn w:val="Standaardalinea-lettertype"/>
-    <w:link w:val="Koptekst"/>
-    <w:uiPriority w:val="99"/>
-    <w:rsid w:val="00740D66"/>
-  </w:style>
-  <w:style w:type="paragraph" w:styleId="Voettekst">
-    <w:name w:val="footer"/>
-    <w:basedOn w:val="Standaard"/>
-    <w:link w:val="VoettekstChar"/>
-    <w:uiPriority w:val="99"/>
-    <w:unhideWhenUsed/>
-    <w:rsid w:val="00740D66"/>
-    <w:pPr>
-      <w:tabs>
-        <w:tab w:val="center" w:pos="4536"/>
-        <w:tab w:val="right" w:pos="9072"/>
-      </w:tabs>
-      <w:spacing w:after="0" w:line="240" w:lineRule="auto"/>
-    </w:pPr>
-  </w:style>
-  <w:style w:type="character" w:customStyle="1" w:styleId="VoettekstChar">
-    <w:name w:val="Voettekst Char"/>
-    <w:basedOn w:val="Standaardalinea-lettertype"/>
-    <w:link w:val="Voettekst"/>
-    <w:uiPriority w:val="99"/>
-    <w:rsid w:val="00740D66"/>
-  </w:style>
-</w:styles>
-</file>
-
 <file path=word/theme/theme1.xml><?xml version="1.0" encoding="utf-8"?>
-<a:theme xmlns:a="http://schemas.openxmlformats.org/drawingml/2006/main" name="Kantoorthema">
+<a:theme xmlns:a="http://schemas.openxmlformats.org/drawingml/2006/main" name="Office Theme">
   <a:themeElements>
-    <a:clrScheme name="Kantoor">
+    <a:clrScheme name="Office">
       <a:dk1>
         <a:sysClr val="windowText" lastClr="000000"/>
       </a:dk1>
@@ -743,15 +421,11 @@
         <a:srgbClr val="800080"/>
       </a:folHlink>
     </a:clrScheme>
-    <a:fontScheme name="Kantoor">
+    <a:fontScheme name="Office">
       <a:majorFont>
         <a:latin typeface="Cambria"/>
         <a:ea typeface=""/>
         <a:cs typeface=""/>
-        <a:font script="Jpan" typeface="ＭＳ ゴシック"/>
-        <a:font script="Hang" typeface="맑은 고딕"/>
-        <a:font script="Hans" typeface="宋体"/>
-        <a:font script="Hant" typeface="新細明體"/>
         <a:font script="Arab" typeface="Times New Roman"/>
         <a:font script="Hebr" typeface="Times New Roman"/>
         <a:font script="Thai" typeface="Angsana New"/>
@@ -777,16 +451,11 @@
         <a:font script="Mong" typeface="Mongolian Baiti"/>
         <a:font script="Viet" typeface="Times New Roman"/>
         <a:font script="Uigh" typeface="Microsoft Uighur"/>
-        <a:font script="Geor" typeface="Sylfaen"/>
       </a:majorFont>
       <a:minorFont>
         <a:latin typeface="Calibri"/>
         <a:ea typeface=""/>
         <a:cs typeface=""/>
-        <a:font script="Jpan" typeface="ＭＳ 明朝"/>
-        <a:font script="Hang" typeface="맑은 고딕"/>
-        <a:font script="Hans" typeface="宋体"/>
-        <a:font script="Hant" typeface="新細明體"/>
         <a:font script="Arab" typeface="Arial"/>
         <a:font script="Hebr" typeface="Arial"/>
         <a:font script="Thai" typeface="Cordia New"/>
@@ -812,10 +481,9 @@
         <a:font script="Mong" typeface="Mongolian Baiti"/>
         <a:font script="Viet" typeface="Arial"/>
         <a:font script="Uigh" typeface="Microsoft Uighur"/>
-        <a:font script="Geor" typeface="Sylfaen"/>
       </a:minorFont>
     </a:fontScheme>
-    <a:fmtScheme name="Kantoor">
+    <a:fmtScheme name="Office">
       <a:fillStyleLst>
         <a:solidFill>
           <a:schemeClr val="phClr"/>

</xml_diff>

<commit_message>
Implemented styles for paragraph, bold italic etc.
</commit_message>
<xml_diff>
--- a/test1.docx
+++ b/test1.docx
@@ -7,6 +7,7 @@
         <w:pStyle w:val="NormalWeb"/>
       </w:pPr>
       <w:r>
+        <w:rPr/>
         <w:t/>
       </w:r>
       <w:hyperlink r:id="rId9">
@@ -39,6 +40,7 @@
         <w:pStyle w:val="NormalWeb"/>
       </w:pPr>
       <w:r>
+        <w:rPr/>
         <w:t/>
       </w:r>
       <w:hyperlink r:id="rId11">
@@ -55,6 +57,7 @@
         <w:pStyle w:val="NormalWeb"/>
       </w:pPr>
       <w:r>
+        <w:rPr/>
         <w:t>vanuit python toegevoegd onderaan</w:t>
       </w:r>
     </w:p>
@@ -63,6 +66,7 @@
         <w:pStyle w:val="NormalWeb"/>
       </w:pPr>
       <w:r>
+        <w:rPr/>
         <w:t>vanuit python toegevoegd na  </w:t>
       </w:r>
       <w:hyperlink r:id="rId12">
@@ -79,6 +83,7 @@
         <w:pStyle w:val="NormalWeb"/>
       </w:pPr>
       <w:r>
+        <w:rPr/>
         <w:t/>
       </w:r>
       <w:hyperlink r:id="rId10">

</xml_diff>

<commit_message>
Removed some debug functions
</commit_message>
<xml_diff>
--- a/test1.docx
+++ b/test1.docx
@@ -2,6 +2,23 @@
 <file path=word/document.xml><?xml version="1.0" encoding="utf-8"?>
 <w:document xmlns:ve="http://schemas.openxmlformats.org/markup-compatibility/2006" xmlns:o="urn:schemas-microsoft-com:office:office" xmlns:r="http://schemas.openxmlformats.org/officeDocument/2006/relationships" xmlns:m="http://schemas.openxmlformats.org/officeDocument/2006/math" xmlns:v="urn:schemas-microsoft-com:vml" xmlns:wp="http://schemas.openxmlformats.org/drawingml/2006/wordprocessingDrawing" xmlns:w10="urn:schemas-microsoft-com:office:word" xmlns:w="http://schemas.openxmlformats.org/wordprocessingml/2006/main" xmlns:wne="http://schemas.microsoft.com/office/word/2006/wordml">
   <w:body>
+    <w:p>
+      <w:pPr>
+        <w:pStyle w:val="NormalWeb"/>
+      </w:pPr>
+      <w:r>
+        <w:rPr/>
+        <w:t/>
+      </w:r>
+      <w:hyperlink r:id="rId10">
+        <w:r>
+          <w:rPr>
+            <w:rStyle w:val="Hyperlink"/>
+          </w:rPr>
+          <w:t>Google vanuit python toegevoegd test</w:t>
+        </w:r>
+      </w:hyperlink>
+    </w:p>
     <w:p>
       <w:r>
         <w:t>Test besta</w:t>
@@ -13,6 +30,23 @@
       </w:r>
     </w:p>
     <w:p/>
+    <w:p>
+      <w:pPr>
+        <w:pStyle w:val="NormalWeb"/>
+      </w:pPr>
+      <w:r>
+        <w:rPr/>
+        <w:t/>
+      </w:r>
+      <w:hyperlink r:id="rId12">
+        <w:r>
+          <w:rPr>
+            <w:rStyle w:val="Hyperlink"/>
+          </w:rPr>
+          <w:t>link after test</w:t>
+        </w:r>
+      </w:hyperlink>
+    </w:p>
     <w:p>
       <w:r>
         <w:rPr>
@@ -56,6 +90,40 @@
         </w:drawing>
       </w:r>
     </w:p>
+    <w:p>
+      <w:pPr>
+        <w:pStyle w:val="NormalWeb"/>
+      </w:pPr>
+      <w:r>
+        <w:rPr/>
+        <w:t>vanuit python toegevoegd na  </w:t>
+      </w:r>
+      <w:hyperlink r:id="rId13">
+        <w:r>
+          <w:rPr>
+            <w:rStyle w:val="Hyperlink"/>
+          </w:rPr>
+          <w:t>jan</w:t>
+        </w:r>
+      </w:hyperlink>
+    </w:p>
+    <w:p>
+      <w:pPr>
+        <w:pStyle w:val="NormalWeb"/>
+      </w:pPr>
+      <w:r>
+        <w:rPr/>
+        <w:t/>
+      </w:r>
+      <w:hyperlink r:id="rId11">
+        <w:r>
+          <w:rPr>
+            <w:rStyle w:val="Hyperlink"/>
+          </w:rPr>
+          <w:t>link before test</w:t>
+        </w:r>
+      </w:hyperlink>
+    </w:p>
     <w:sectPr>
       <w:pgSz w:w="11906" w:h="16838"/>
       <w:pgMar w:top="1417" w:right="1417" w:bottom="1417" w:left="1417" w:header="708" w:footer="708" w:gutter="0"/>
@@ -63,48 +131,121 @@
       <w:docGrid w:linePitch="360"/>
     </w:sectPr>
     <w:p>
+      <w:pPr>
+        <w:pStyle w:val="NormalWeb"/>
+      </w:pPr>
       <w:r>
-        <w:rPr>
-          <w:noProof/>
-          <w:lang w:eastAsia="nl-NL"/>
-        </w:rPr>
-        <w:drawing>
-          <wp:inline distT="0" distB="0" distL="0" distR="0">
-            <wp:extent cy="4320540" cx="5760720"/>
-            <wp:effectExtent r="0" b="0" l="19050" t="0"/>
-            <wp:docPr id="2" descr="image.jpg" name="Picture 0"/>
-            <wp:cNvGraphicFramePr>
-              <a:graphicFrameLocks xmlns:a="http://schemas.openxmlformats.org/drawingml/2006/main" noChangeAspect="1"/>
-            </wp:cNvGraphicFramePr>
-            <a:graphic xmlns:a="http://schemas.openxmlformats.org/drawingml/2006/main">
-              <a:graphicData uri="http://schemas.openxmlformats.org/drawingml/2006/picture">
-                <pic:pic xmlns:pic="http://schemas.openxmlformats.org/drawingml/2006/picture">
-                  <pic:nvPicPr>
-                    <pic:cNvPr id="0" name="image.jpg"/>
-                    <pic:cNvPicPr/>
-                  </pic:nvPicPr>
-                  <pic:blipFill>
-                    <a:blip r:embed="rId10"/>
-                    <a:stretch>
-                      <a:fillRect/>
-                    </a:stretch>
-                  </pic:blipFill>
-                  <pic:spPr>
-                    <a:xfrm>
-                      <a:off y="0" x="0"/>
-                      <a:ext cy="4320540" cx="5760720"/>
-                    </a:xfrm>
-                    <a:prstGeom prst="rect">
-                      <a:avLst/>
-                    </a:prstGeom>
-                  </pic:spPr>
-                </pic:pic>
-              </a:graphicData>
-            </a:graphic>
-          </wp:inline>
-        </w:drawing>
+        <w:rPr/>
+        <w:t>vanuit python toegevoegd onderaan</w:t>
       </w:r>
     </w:p>
+    <w:tbl>
+      <w:tblPr>
+        <w:tblStyle w:val="TableGrid"/>
+        <w:tblW w:type="pct" w:w="5000"/>
+      </w:tblPr>
+      <w:tblGrid>
+        <w:gridCol w:w="1666.0"/>
+        <w:gridCol w:w="1666.0"/>
+        <w:gridCol w:w="1666.0"/>
+      </w:tblGrid>
+      <w:tr>
+        <w:tc>
+          <w:tcPr>
+            <w:tcW w:type="dxa" w:w="1666.0"/>
+          </w:tcPr>
+          <w:p>
+            <w:r>
+              <w:t>test1</w:t>
+            </w:r>
+          </w:p>
+        </w:tc>
+        <w:tc>
+          <w:tcPr>
+            <w:tcW w:type="dxa" w:w="1666.0"/>
+          </w:tcPr>
+          <w:p>
+            <w:r>
+              <w:t>test3</w:t>
+            </w:r>
+          </w:p>
+        </w:tc>
+        <w:tc>
+          <w:tcPr>
+            <w:tcW w:type="dxa" w:w="1666.0"/>
+          </w:tcPr>
+          <w:p>
+            <w:r>
+              <w:t>test2</w:t>
+            </w:r>
+          </w:p>
+        </w:tc>
+      </w:tr>
+      <w:tr>
+        <w:tc>
+          <w:tcPr>
+            <w:tcW w:type="dxa" w:w="1666.0"/>
+          </w:tcPr>
+          <w:p>
+            <w:r>
+              <w:t>test5</w:t>
+            </w:r>
+          </w:p>
+        </w:tc>
+        <w:tc>
+          <w:tcPr>
+            <w:tcW w:type="dxa" w:w="1666.0"/>
+          </w:tcPr>
+          <w:p>
+            <w:r>
+              <w:t>test4</w:t>
+            </w:r>
+          </w:p>
+        </w:tc>
+        <w:tc>
+          <w:tcPr>
+            <w:tcW w:type="dxa" w:w="1666.0"/>
+          </w:tcPr>
+          <w:p>
+            <w:r>
+              <w:t>test6</w:t>
+            </w:r>
+          </w:p>
+        </w:tc>
+      </w:tr>
+      <w:tr>
+        <w:tc>
+          <w:tcPr>
+            <w:tcW w:type="dxa" w:w="1666.0"/>
+          </w:tcPr>
+          <w:p>
+            <w:r>
+              <w:t>test9</w:t>
+            </w:r>
+          </w:p>
+        </w:tc>
+        <w:tc>
+          <w:tcPr>
+            <w:tcW w:type="dxa" w:w="1666.0"/>
+          </w:tcPr>
+          <w:p>
+            <w:r>
+              <w:t>test8</w:t>
+            </w:r>
+          </w:p>
+        </w:tc>
+        <w:tc>
+          <w:tcPr>
+            <w:tcW w:type="dxa" w:w="1666.0"/>
+          </w:tcPr>
+          <w:p>
+            <w:r>
+              <w:t>test7</w:t>
+            </w:r>
+          </w:p>
+        </w:tc>
+      </w:tr>
+    </w:tbl>
   </w:body>
 </w:document>
 </file>

</xml_diff>

<commit_message>
Refactoring source code and implemented deeper lists
</commit_message>
<xml_diff>
--- a/test1.docx
+++ b/test1.docx
@@ -4,13 +4,97 @@
   <w:body>
     <w:p>
       <w:pPr>
+        <w:pStyle w:val="ListParagraph"/>
+        <w:numPr>
+          <w:ilvl w:val="0"/>
+          <w:numId w:val="1"/>
+        </w:numPr>
+      </w:pPr>
+      <w:r>
+        <w:t>piet</w:t>
+      </w:r>
+    </w:p>
+    <w:p>
+      <w:pPr>
+        <w:pStyle w:val="ListParagraph"/>
+        <w:numPr>
+          <w:ilvl w:val="0"/>
+          <w:numId w:val="1"/>
+        </w:numPr>
+      </w:pPr>
+      <w:r>
+        <w:t>henk</w:t>
+      </w:r>
+    </w:p>
+    <w:p>
+      <w:pPr>
+        <w:pStyle w:val="ListParagraph"/>
+        <w:numPr>
+          <w:ilvl w:val="0"/>
+          <w:numId w:val="1"/>
+        </w:numPr>
+      </w:pPr>
+      <w:r>
+        <w:t>Jan</w:t>
+      </w:r>
+    </w:p>
+    <w:p>
+      <w:pPr>
+        <w:pStyle w:val="ListParagraph"/>
+        <w:numPr>
+          <w:ilvl w:val="1"/>
+          <w:numId w:val="1"/>
+        </w:numPr>
+      </w:pPr>
+      <w:r>
+        <w:t>Klaas</w:t>
+      </w:r>
+    </w:p>
+    <w:p>
+      <w:pPr>
+        <w:pStyle w:val="ListParagraph"/>
+        <w:numPr>
+          <w:ilvl w:val="1"/>
+          <w:numId w:val="1"/>
+        </w:numPr>
+      </w:pPr>
+      <w:r>
+        <w:t>Rene</w:t>
+      </w:r>
+    </w:p>
+    <w:p>
+      <w:pPr>
+        <w:pStyle w:val="ListParagraph"/>
+        <w:numPr>
+          <w:ilvl w:val="0"/>
+          <w:numId w:val="1"/>
+        </w:numPr>
+      </w:pPr>
+      <w:r>
+        <w:t>Frits</w:t>
+      </w:r>
+    </w:p>
+    <w:p>
+      <w:pPr>
+        <w:pStyle w:val="ListParagraph"/>
+        <w:numPr>
+          <w:ilvl w:val="0"/>
+          <w:numId w:val="1"/>
+        </w:numPr>
+      </w:pPr>
+      <w:r>
+        <w:t>Bert</w:t>
+      </w:r>
+    </w:p>
+    <w:p>
+      <w:pPr>
         <w:pStyle w:val="NormalWeb"/>
       </w:pPr>
       <w:r>
         <w:rPr/>
         <w:t/>
       </w:r>
-      <w:hyperlink r:id="rId10">
+      <w:hyperlink r:id="rId7">
         <w:r>
           <w:rPr>
             <w:rStyle w:val="Hyperlink"/>
@@ -20,16 +104,76 @@
       </w:hyperlink>
     </w:p>
     <w:p>
-      <w:r>
-        <w:t>Test besta</w:t>
-      </w:r>
-      <w:bookmarkStart w:id="0" w:name="_GoBack"/>
-      <w:bookmarkEnd w:id="0"/>
-      <w:r>
-        <w:t>nd</w:t>
-      </w:r>
-    </w:p>
-    <w:p/>
+      <w:pPr>
+        <w:pStyle w:val="ListParagraph"/>
+        <w:numPr>
+          <w:ilvl w:val="0"/>
+          <w:numId w:val="2"/>
+        </w:numPr>
+      </w:pPr>
+      <w:r>
+        <w:t>Klaas</w:t>
+      </w:r>
+    </w:p>
+    <w:p>
+      <w:pPr>
+        <w:pStyle w:val="ListParagraph"/>
+        <w:numPr>
+          <w:ilvl w:val="0"/>
+          <w:numId w:val="2"/>
+        </w:numPr>
+      </w:pPr>
+      <w:r>
+        <w:t>Piet</w:t>
+      </w:r>
+    </w:p>
+    <w:p>
+      <w:pPr>
+        <w:pStyle w:val="ListParagraph"/>
+        <w:numPr>
+          <w:ilvl w:val="1"/>
+          <w:numId w:val="2"/>
+        </w:numPr>
+      </w:pPr>
+      <w:r>
+        <w:t>Henk</w:t>
+      </w:r>
+    </w:p>
+    <w:p>
+      <w:pPr>
+        <w:pStyle w:val="ListParagraph"/>
+        <w:numPr>
+          <w:ilvl w:val="1"/>
+          <w:numId w:val="2"/>
+        </w:numPr>
+      </w:pPr>
+      <w:r>
+        <w:t>frits</w:t>
+      </w:r>
+    </w:p>
+    <w:sectPr>
+      <w:pgSz w:w="11906" w:h="16838"/>
+      <w:pgMar w:top="1417" w:right="1417" w:bottom="1417" w:left="1417" w:header="708" w:footer="708" w:gutter="0"/>
+      <w:cols w:space="708"/>
+      <w:docGrid w:linePitch="360"/>
+    </w:sectPr>
+    <w:p>
+      <w:pPr>
+        <w:pStyle w:val="NormalWeb"/>
+      </w:pPr>
+      <w:r>
+        <w:rPr/>
+        <w:t>vanuit python toegevoegd na  </w:t>
+      </w:r>
+      <w:hyperlink r:id="rId10">
+        <w:r>
+          <w:rPr>
+            <w:rStyle w:val="Hyperlink"/>
+          </w:rPr>
+          <w:t>jan</w:t>
+        </w:r>
+      </w:hyperlink>
+    </w:p>
     <w:p>
       <w:pPr>
         <w:pStyle w:val="NormalWeb"/>
@@ -38,7 +182,33 @@
         <w:rPr/>
         <w:t/>
       </w:r>
-      <w:hyperlink r:id="rId12">
+      <w:hyperlink r:id="rId8">
+        <w:r>
+          <w:rPr>
+            <w:rStyle w:val="Hyperlink"/>
+          </w:rPr>
+          <w:t>link before test</w:t>
+        </w:r>
+      </w:hyperlink>
+    </w:p>
+    <w:p>
+      <w:pPr>
+        <w:pStyle w:val="NormalWeb"/>
+      </w:pPr>
+      <w:r>
+        <w:rPr/>
+        <w:t>vanuit python toegevoegd onderaan</w:t>
+      </w:r>
+    </w:p>
+    <w:p>
+      <w:pPr>
+        <w:pStyle w:val="NormalWeb"/>
+      </w:pPr>
+      <w:r>
+        <w:rPr/>
+        <w:t/>
+      </w:r>
+      <w:hyperlink r:id="rId9">
         <w:r>
           <w:rPr>
             <w:rStyle w:val="Hyperlink"/>
@@ -46,98 +216,6 @@
           <w:t>link after test</w:t>
         </w:r>
       </w:hyperlink>
-    </w:p>
-    <w:p>
-      <w:r>
-        <w:rPr>
-          <w:noProof/>
-          <w:lang w:eastAsia="nl-NL"/>
-        </w:rPr>
-        <w:drawing>
-          <wp:inline distT="0" distB="0" distL="0" distR="0">
-            <wp:extent cx="5760720" cy="4320540"/>
-            <wp:effectExtent l="19050" t="0" r="0" b="0"/>
-            <wp:docPr id="2" name="Picture 1" descr="Desert.jpeg"/>
-            <wp:cNvGraphicFramePr>
-              <a:graphicFrameLocks xmlns:a="http://schemas.openxmlformats.org/drawingml/2006/main" noChangeAspect="1"/>
-            </wp:cNvGraphicFramePr>
-            <a:graphic xmlns:a="http://schemas.openxmlformats.org/drawingml/2006/main">
-              <a:graphicData uri="http://schemas.openxmlformats.org/drawingml/2006/picture">
-                <pic:pic xmlns:pic="http://schemas.openxmlformats.org/drawingml/2006/picture">
-                  <pic:nvPicPr>
-                    <pic:cNvPr id="0" name="Desert.jpeg"/>
-                    <pic:cNvPicPr/>
-                  </pic:nvPicPr>
-                  <pic:blipFill>
-                    <a:blip r:embed="rId6" cstate="print"/>
-                    <a:stretch>
-                      <a:fillRect/>
-                    </a:stretch>
-                  </pic:blipFill>
-                  <pic:spPr>
-                    <a:xfrm>
-                      <a:off x="0" y="0"/>
-                      <a:ext cx="5760720" cy="4320540"/>
-                    </a:xfrm>
-                    <a:prstGeom prst="rect">
-                      <a:avLst/>
-                    </a:prstGeom>
-                  </pic:spPr>
-                </pic:pic>
-              </a:graphicData>
-            </a:graphic>
-          </wp:inline>
-        </w:drawing>
-      </w:r>
-    </w:p>
-    <w:p>
-      <w:pPr>
-        <w:pStyle w:val="NormalWeb"/>
-      </w:pPr>
-      <w:r>
-        <w:rPr/>
-        <w:t>vanuit python toegevoegd na  </w:t>
-      </w:r>
-      <w:hyperlink r:id="rId13">
-        <w:r>
-          <w:rPr>
-            <w:rStyle w:val="Hyperlink"/>
-          </w:rPr>
-          <w:t>jan</w:t>
-        </w:r>
-      </w:hyperlink>
-    </w:p>
-    <w:p>
-      <w:pPr>
-        <w:pStyle w:val="NormalWeb"/>
-      </w:pPr>
-      <w:r>
-        <w:rPr/>
-        <w:t/>
-      </w:r>
-      <w:hyperlink r:id="rId11">
-        <w:r>
-          <w:rPr>
-            <w:rStyle w:val="Hyperlink"/>
-          </w:rPr>
-          <w:t>link before test</w:t>
-        </w:r>
-      </w:hyperlink>
-    </w:p>
-    <w:sectPr>
-      <w:pgSz w:w="11906" w:h="16838"/>
-      <w:pgMar w:top="1417" w:right="1417" w:bottom="1417" w:left="1417" w:header="708" w:footer="708" w:gutter="0"/>
-      <w:cols w:space="708"/>
-      <w:docGrid w:linePitch="360"/>
-    </w:sectPr>
-    <w:p>
-      <w:pPr>
-        <w:pStyle w:val="NormalWeb"/>
-      </w:pPr>
-      <w:r>
-        <w:rPr/>
-        <w:t>vanuit python toegevoegd onderaan</w:t>
-      </w:r>
     </w:p>
     <w:tbl>
       <w:tblPr>
@@ -256,7 +334,7 @@
           <wp:inline distT="0" distB="0" distL="0" distR="0">
             <wp:extent cy="1950720" cx="2600960"/>
             <wp:effectExtent r="0" b="0" l="19050" t="0"/>
-            <wp:docPr id="2" descr="image.jpg" name="Picture 0"/>
+            <wp:docPr id="1" descr="image.jpg" name="Picture 0"/>
             <wp:cNvGraphicFramePr>
               <a:graphicFrameLocks xmlns:a="http://schemas.openxmlformats.org/drawingml/2006/main" noChangeAspect="1"/>
             </wp:cNvGraphicFramePr>
@@ -268,7 +346,7 @@
                     <pic:cNvPicPr/>
                   </pic:nvPicPr>
                   <pic:blipFill>
-                    <a:blip r:embed="rId14"/>
+                    <a:blip r:embed="rId11"/>
                     <a:stretch>
                       <a:fillRect/>
                     </a:stretch>
@@ -293,54 +371,214 @@
 </w:document>
 </file>
 
-<file path=word/endnotes.xml><?xml version="1.0" encoding="utf-8"?>
-<w:endnotes xmlns:ve="http://schemas.openxmlformats.org/markup-compatibility/2006" xmlns:o="urn:schemas-microsoft-com:office:office" xmlns:r="http://schemas.openxmlformats.org/officeDocument/2006/relationships" xmlns:m="http://schemas.openxmlformats.org/officeDocument/2006/math" xmlns:v="urn:schemas-microsoft-com:vml" xmlns:wp="http://schemas.openxmlformats.org/drawingml/2006/wordprocessingDrawing" xmlns:w10="urn:schemas-microsoft-com:office:word" xmlns:w="http://schemas.openxmlformats.org/wordprocessingml/2006/main" xmlns:wne="http://schemas.microsoft.com/office/word/2006/wordml">
-  <w:endnote w:type="separator" w:id="-1">
-    <w:p>
-      <w:pPr>
-        <w:spacing w:after="0" w:line="240" w:lineRule="auto"/>
-      </w:pPr>
-      <w:r>
-        <w:separator/>
-      </w:r>
-    </w:p>
-  </w:endnote>
-  <w:endnote w:type="continuationSeparator" w:id="0">
-    <w:p>
-      <w:pPr>
-        <w:spacing w:after="0" w:line="240" w:lineRule="auto"/>
-      </w:pPr>
-      <w:r>
-        <w:continuationSeparator/>
-      </w:r>
-    </w:p>
-  </w:endnote>
-</w:endnotes>
-</file>
-
-<file path=word/footnotes.xml><?xml version="1.0" encoding="utf-8"?>
-<w:footnotes xmlns:ve="http://schemas.openxmlformats.org/markup-compatibility/2006" xmlns:o="urn:schemas-microsoft-com:office:office" xmlns:r="http://schemas.openxmlformats.org/officeDocument/2006/relationships" xmlns:m="http://schemas.openxmlformats.org/officeDocument/2006/math" xmlns:v="urn:schemas-microsoft-com:vml" xmlns:wp="http://schemas.openxmlformats.org/drawingml/2006/wordprocessingDrawing" xmlns:w10="urn:schemas-microsoft-com:office:word" xmlns:w="http://schemas.openxmlformats.org/wordprocessingml/2006/main" xmlns:wne="http://schemas.microsoft.com/office/word/2006/wordml">
-  <w:footnote w:type="separator" w:id="-1">
-    <w:p>
-      <w:pPr>
-        <w:spacing w:after="0" w:line="240" w:lineRule="auto"/>
-      </w:pPr>
-      <w:r>
-        <w:separator/>
-      </w:r>
-    </w:p>
-  </w:footnote>
-  <w:footnote w:type="continuationSeparator" w:id="0">
-    <w:p>
-      <w:pPr>
-        <w:spacing w:after="0" w:line="240" w:lineRule="auto"/>
-      </w:pPr>
-      <w:r>
-        <w:continuationSeparator/>
-      </w:r>
-    </w:p>
-  </w:footnote>
-</w:footnotes>
+<file path=word/numbering.xml><?xml version="1.0" encoding="utf-8"?>
+<w:numbering xmlns:ve="http://schemas.openxmlformats.org/markup-compatibility/2006" xmlns:o="urn:schemas-microsoft-com:office:office" xmlns:r="http://schemas.openxmlformats.org/officeDocument/2006/relationships" xmlns:m="http://schemas.openxmlformats.org/officeDocument/2006/math" xmlns:v="urn:schemas-microsoft-com:vml" xmlns:wp="http://schemas.openxmlformats.org/drawingml/2006/wordprocessingDrawing" xmlns:w10="urn:schemas-microsoft-com:office:word" xmlns:w="http://schemas.openxmlformats.org/wordprocessingml/2006/main" xmlns:wne="http://schemas.microsoft.com/office/word/2006/wordml">
+  <w:abstractNum w:abstractNumId="0">
+    <w:nsid w:val="2ACF7D38"/>
+    <w:multiLevelType w:val="hybridMultilevel"/>
+    <w:tmpl w:val="1FD47C7E"/>
+    <w:lvl w:ilvl="0" w:tplc="04130001">
+      <w:start w:val="1"/>
+      <w:numFmt w:val="bullet"/>
+      <w:lvlText w:val=""/>
+      <w:lvlJc w:val="left"/>
+      <w:pPr>
+        <w:ind w:left="720" w:hanging="360"/>
+      </w:pPr>
+      <w:rPr>
+        <w:rFonts w:ascii="Symbol" w:hAnsi="Symbol" w:hint="default"/>
+      </w:rPr>
+    </w:lvl>
+    <w:lvl w:ilvl="1" w:tplc="04130003" w:tentative="1">
+      <w:start w:val="1"/>
+      <w:numFmt w:val="bullet"/>
+      <w:lvlText w:val="o"/>
+      <w:lvlJc w:val="left"/>
+      <w:pPr>
+        <w:ind w:left="1440" w:hanging="360"/>
+      </w:pPr>
+      <w:rPr>
+        <w:rFonts w:ascii="Courier New" w:hAnsi="Courier New" w:cs="Courier New" w:hint="default"/>
+      </w:rPr>
+    </w:lvl>
+    <w:lvl w:ilvl="2" w:tplc="04130005" w:tentative="1">
+      <w:start w:val="1"/>
+      <w:numFmt w:val="bullet"/>
+      <w:lvlText w:val=""/>
+      <w:lvlJc w:val="left"/>
+      <w:pPr>
+        <w:ind w:left="2160" w:hanging="360"/>
+      </w:pPr>
+      <w:rPr>
+        <w:rFonts w:ascii="Wingdings" w:hAnsi="Wingdings" w:hint="default"/>
+      </w:rPr>
+    </w:lvl>
+    <w:lvl w:ilvl="3" w:tplc="04130001" w:tentative="1">
+      <w:start w:val="1"/>
+      <w:numFmt w:val="bullet"/>
+      <w:lvlText w:val=""/>
+      <w:lvlJc w:val="left"/>
+      <w:pPr>
+        <w:ind w:left="2880" w:hanging="360"/>
+      </w:pPr>
+      <w:rPr>
+        <w:rFonts w:ascii="Symbol" w:hAnsi="Symbol" w:hint="default"/>
+      </w:rPr>
+    </w:lvl>
+    <w:lvl w:ilvl="4" w:tplc="04130003" w:tentative="1">
+      <w:start w:val="1"/>
+      <w:numFmt w:val="bullet"/>
+      <w:lvlText w:val="o"/>
+      <w:lvlJc w:val="left"/>
+      <w:pPr>
+        <w:ind w:left="3600" w:hanging="360"/>
+      </w:pPr>
+      <w:rPr>
+        <w:rFonts w:ascii="Courier New" w:hAnsi="Courier New" w:cs="Courier New" w:hint="default"/>
+      </w:rPr>
+    </w:lvl>
+    <w:lvl w:ilvl="5" w:tplc="04130005" w:tentative="1">
+      <w:start w:val="1"/>
+      <w:numFmt w:val="bullet"/>
+      <w:lvlText w:val=""/>
+      <w:lvlJc w:val="left"/>
+      <w:pPr>
+        <w:ind w:left="4320" w:hanging="360"/>
+      </w:pPr>
+      <w:rPr>
+        <w:rFonts w:ascii="Wingdings" w:hAnsi="Wingdings" w:hint="default"/>
+      </w:rPr>
+    </w:lvl>
+    <w:lvl w:ilvl="6" w:tplc="04130001" w:tentative="1">
+      <w:start w:val="1"/>
+      <w:numFmt w:val="bullet"/>
+      <w:lvlText w:val=""/>
+      <w:lvlJc w:val="left"/>
+      <w:pPr>
+        <w:ind w:left="5040" w:hanging="360"/>
+      </w:pPr>
+      <w:rPr>
+        <w:rFonts w:ascii="Symbol" w:hAnsi="Symbol" w:hint="default"/>
+      </w:rPr>
+    </w:lvl>
+    <w:lvl w:ilvl="7" w:tplc="04130003" w:tentative="1">
+      <w:start w:val="1"/>
+      <w:numFmt w:val="bullet"/>
+      <w:lvlText w:val="o"/>
+      <w:lvlJc w:val="left"/>
+      <w:pPr>
+        <w:ind w:left="5760" w:hanging="360"/>
+      </w:pPr>
+      <w:rPr>
+        <w:rFonts w:ascii="Courier New" w:hAnsi="Courier New" w:cs="Courier New" w:hint="default"/>
+      </w:rPr>
+    </w:lvl>
+    <w:lvl w:ilvl="8" w:tplc="04130005" w:tentative="1">
+      <w:start w:val="1"/>
+      <w:numFmt w:val="bullet"/>
+      <w:lvlText w:val=""/>
+      <w:lvlJc w:val="left"/>
+      <w:pPr>
+        <w:ind w:left="6480" w:hanging="360"/>
+      </w:pPr>
+      <w:rPr>
+        <w:rFonts w:ascii="Wingdings" w:hAnsi="Wingdings" w:hint="default"/>
+      </w:rPr>
+    </w:lvl>
+  </w:abstractNum>
+  <w:abstractNum w:abstractNumId="1">
+    <w:nsid w:val="72014FAE"/>
+    <w:multiLevelType w:val="hybridMultilevel"/>
+    <w:tmpl w:val="FCE6C290"/>
+    <w:lvl w:ilvl="0" w:tplc="0413000F">
+      <w:start w:val="1"/>
+      <w:numFmt w:val="decimal"/>
+      <w:lvlText w:val="%1."/>
+      <w:lvlJc w:val="left"/>
+      <w:pPr>
+        <w:ind w:left="720" w:hanging="360"/>
+      </w:pPr>
+    </w:lvl>
+    <w:lvl w:ilvl="1" w:tplc="04130019">
+      <w:start w:val="1"/>
+      <w:numFmt w:val="lowerLetter"/>
+      <w:lvlText w:val="%2."/>
+      <w:lvlJc w:val="left"/>
+      <w:pPr>
+        <w:ind w:left="1440" w:hanging="360"/>
+      </w:pPr>
+    </w:lvl>
+    <w:lvl w:ilvl="2" w:tplc="0413001B" w:tentative="1">
+      <w:start w:val="1"/>
+      <w:numFmt w:val="lowerRoman"/>
+      <w:lvlText w:val="%3."/>
+      <w:lvlJc w:val="right"/>
+      <w:pPr>
+        <w:ind w:left="2160" w:hanging="180"/>
+      </w:pPr>
+    </w:lvl>
+    <w:lvl w:ilvl="3" w:tplc="0413000F" w:tentative="1">
+      <w:start w:val="1"/>
+      <w:numFmt w:val="decimal"/>
+      <w:lvlText w:val="%4."/>
+      <w:lvlJc w:val="left"/>
+      <w:pPr>
+        <w:ind w:left="2880" w:hanging="360"/>
+      </w:pPr>
+    </w:lvl>
+    <w:lvl w:ilvl="4" w:tplc="04130019" w:tentative="1">
+      <w:start w:val="1"/>
+      <w:numFmt w:val="lowerLetter"/>
+      <w:lvlText w:val="%5."/>
+      <w:lvlJc w:val="left"/>
+      <w:pPr>
+        <w:ind w:left="3600" w:hanging="360"/>
+      </w:pPr>
+    </w:lvl>
+    <w:lvl w:ilvl="5" w:tplc="0413001B" w:tentative="1">
+      <w:start w:val="1"/>
+      <w:numFmt w:val="lowerRoman"/>
+      <w:lvlText w:val="%6."/>
+      <w:lvlJc w:val="right"/>
+      <w:pPr>
+        <w:ind w:left="4320" w:hanging="180"/>
+      </w:pPr>
+    </w:lvl>
+    <w:lvl w:ilvl="6" w:tplc="0413000F" w:tentative="1">
+      <w:start w:val="1"/>
+      <w:numFmt w:val="decimal"/>
+      <w:lvlText w:val="%7."/>
+      <w:lvlJc w:val="left"/>
+      <w:pPr>
+        <w:ind w:left="5040" w:hanging="360"/>
+      </w:pPr>
+    </w:lvl>
+    <w:lvl w:ilvl="7" w:tplc="04130019" w:tentative="1">
+      <w:start w:val="1"/>
+      <w:numFmt w:val="lowerLetter"/>
+      <w:lvlText w:val="%8."/>
+      <w:lvlJc w:val="left"/>
+      <w:pPr>
+        <w:ind w:left="5760" w:hanging="360"/>
+      </w:pPr>
+    </w:lvl>
+    <w:lvl w:ilvl="8" w:tplc="0413001B" w:tentative="1">
+      <w:start w:val="1"/>
+      <w:numFmt w:val="lowerRoman"/>
+      <w:lvlText w:val="%9."/>
+      <w:lvlJc w:val="right"/>
+      <w:pPr>
+        <w:ind w:left="6480" w:hanging="180"/>
+      </w:pPr>
+    </w:lvl>
+  </w:abstractNum>
+  <w:num w:numId="1">
+    <w:abstractNumId w:val="0"/>
+  </w:num>
+  <w:num w:numId="2">
+    <w:abstractNumId w:val="1"/>
+  </w:num>
+</w:numbering>
 </file>
 
 <file path=word/styles.xml><?xml version="1.0" encoding="utf-8"?>
@@ -795,244 +1033,10 @@
 </w:styles>
 </file>
 
-<file path=word/stylesWithEffects.xml><?xml version="1.0" encoding="utf-8"?>
-<w:styles xmlns:wpc="http://schemas.microsoft.com/office/word/2010/wordprocessingCanvas" xmlns:mc="http://schemas.openxmlformats.org/markup-compatibility/2006" xmlns:o="urn:schemas-microsoft-com:office:office" xmlns:r="http://schemas.openxmlformats.org/officeDocument/2006/relationships" xmlns:m="http://schemas.openxmlformats.org/officeDocument/2006/math" xmlns:v="urn:schemas-microsoft-com:vml" xmlns:wp14="http://schemas.microsoft.com/office/word/2010/wordprocessingDrawing" xmlns:wp="http://schemas.openxmlformats.org/drawingml/2006/wordprocessingDrawing" xmlns:w10="urn:schemas-microsoft-com:office:word" xmlns:w="http://schemas.openxmlformats.org/wordprocessingml/2006/main" xmlns:w14="http://schemas.microsoft.com/office/word/2010/wordml" xmlns:wpg="http://schemas.microsoft.com/office/word/2010/wordprocessingGroup" xmlns:wpi="http://schemas.microsoft.com/office/word/2010/wordprocessingInk" xmlns:wne="http://schemas.microsoft.com/office/word/2006/wordml" xmlns:wps="http://schemas.microsoft.com/office/word/2010/wordprocessingShape" mc:Ignorable="w14 wp14">
-  <w:docDefaults>
-    <w:rPrDefault>
-      <w:rPr>
-        <w:rFonts w:asciiTheme="minorHAnsi" w:eastAsiaTheme="minorHAnsi" w:hAnsiTheme="minorHAnsi" w:cstheme="minorBidi"/>
-        <w:sz w:val="22"/>
-        <w:szCs w:val="22"/>
-        <w:lang w:val="nl-NL" w:eastAsia="en-US" w:bidi="ar-SA"/>
-      </w:rPr>
-    </w:rPrDefault>
-    <w:pPrDefault>
-      <w:pPr>
-        <w:spacing w:after="200" w:line="276" w:lineRule="auto"/>
-      </w:pPr>
-    </w:pPrDefault>
-  </w:docDefaults>
-  <w:latentStyles w:defLockedState="0" w:defUIPriority="99" w:defSemiHidden="1" w:defUnhideWhenUsed="1" w:defQFormat="0" w:count="267">
-    <w:lsdException w:name="Normal" w:semiHidden="0" w:uiPriority="0" w:unhideWhenUsed="0" w:qFormat="1"/>
-    <w:lsdException w:name="heading 1" w:semiHidden="0" w:uiPriority="9" w:unhideWhenUsed="0" w:qFormat="1"/>
-    <w:lsdException w:name="heading 2" w:uiPriority="9" w:qFormat="1"/>
-    <w:lsdException w:name="heading 3" w:uiPriority="9" w:qFormat="1"/>
-    <w:lsdException w:name="heading 4" w:uiPriority="9" w:qFormat="1"/>
-    <w:lsdException w:name="heading 5" w:uiPriority="9" w:qFormat="1"/>
-    <w:lsdException w:name="heading 6" w:uiPriority="9" w:qFormat="1"/>
-    <w:lsdException w:name="heading 7" w:uiPriority="9" w:qFormat="1"/>
-    <w:lsdException w:name="heading 8" w:uiPriority="9" w:qFormat="1"/>
-    <w:lsdException w:name="heading 9" w:uiPriority="9" w:qFormat="1"/>
-    <w:lsdException w:name="toc 1" w:uiPriority="39"/>
-    <w:lsdException w:name="toc 2" w:uiPriority="39"/>
-    <w:lsdException w:name="toc 3" w:uiPriority="39"/>
-    <w:lsdException w:name="toc 4" w:uiPriority="39"/>
-    <w:lsdException w:name="toc 5" w:uiPriority="39"/>
-    <w:lsdException w:name="toc 6" w:uiPriority="39"/>
-    <w:lsdException w:name="toc 7" w:uiPriority="39"/>
-    <w:lsdException w:name="toc 8" w:uiPriority="39"/>
-    <w:lsdException w:name="toc 9" w:uiPriority="39"/>
-    <w:lsdException w:name="caption" w:uiPriority="35" w:qFormat="1"/>
-    <w:lsdException w:name="Title" w:semiHidden="0" w:uiPriority="10" w:unhideWhenUsed="0" w:qFormat="1"/>
-    <w:lsdException w:name="Default Paragraph Font" w:uiPriority="1"/>
-    <w:lsdException w:name="Subtitle" w:semiHidden="0" w:uiPriority="11" w:unhideWhenUsed="0" w:qFormat="1"/>
-    <w:lsdException w:name="Strong" w:semiHidden="0" w:uiPriority="22" w:unhideWhenUsed="0" w:qFormat="1"/>
-    <w:lsdException w:name="Emphasis" w:semiHidden="0" w:uiPriority="20" w:unhideWhenUsed="0" w:qFormat="1"/>
-    <w:lsdException w:name="Table Grid" w:semiHidden="0" w:uiPriority="59" w:unhideWhenUsed="0"/>
-    <w:lsdException w:name="Placeholder Text" w:unhideWhenUsed="0"/>
-    <w:lsdException w:name="No Spacing" w:semiHidden="0" w:uiPriority="1" w:unhideWhenUsed="0" w:qFormat="1"/>
-    <w:lsdException w:name="Light Shading" w:semiHidden="0" w:uiPriority="60" w:unhideWhenUsed="0"/>
-    <w:lsdException w:name="Light List" w:semiHidden="0" w:uiPriority="61" w:unhideWhenUsed="0"/>
-    <w:lsdException w:name="Light Grid" w:semiHidden="0" w:uiPriority="62" w:unhideWhenUsed="0"/>
-    <w:lsdException w:name="Medium Shading 1" w:semiHidden="0" w:uiPriority="63" w:unhideWhenUsed="0"/>
-    <w:lsdException w:name="Medium Shading 2" w:semiHidden="0" w:uiPriority="64" w:unhideWhenUsed="0"/>
-    <w:lsdException w:name="Medium List 1" w:semiHidden="0" w:uiPriority="65" w:unhideWhenUsed="0"/>
-    <w:lsdException w:name="Medium List 2" w:semiHidden="0" w:uiPriority="66" w:unhideWhenUsed="0"/>
-    <w:lsdException w:name="Medium Grid 1" w:semiHidden="0" w:uiPriority="67" w:unhideWhenUsed="0"/>
-    <w:lsdException w:name="Medium Grid 2" w:semiHidden="0" w:uiPriority="68" w:unhideWhenUsed="0"/>
-    <w:lsdException w:name="Medium Grid 3" w:semiHidden="0" w:uiPriority="69" w:unhideWhenUsed="0"/>
-    <w:lsdException w:name="Dark List" w:semiHidden="0" w:uiPriority="70" w:unhideWhenUsed="0"/>
-    <w:lsdException w:name="Colorful Shading" w:semiHidden="0" w:uiPriority="71" w:unhideWhenUsed="0"/>
-    <w:lsdException w:name="Colorful List" w:semiHidden="0" w:uiPriority="72" w:unhideWhenUsed="0"/>
-    <w:lsdException w:name="Colorful Grid" w:semiHidden="0" w:uiPriority="73" w:unhideWhenUsed="0"/>
-    <w:lsdException w:name="Light Shading Accent 1" w:semiHidden="0" w:uiPriority="60" w:unhideWhenUsed="0"/>
-    <w:lsdException w:name="Light List Accent 1" w:semiHidden="0" w:uiPriority="61" w:unhideWhenUsed="0"/>
-    <w:lsdException w:name="Light Grid Accent 1" w:semiHidden="0" w:uiPriority="62" w:unhideWhenUsed="0"/>
-    <w:lsdException w:name="Medium Shading 1 Accent 1" w:semiHidden="0" w:uiPriority="63" w:unhideWhenUsed="0"/>
-    <w:lsdException w:name="Medium Shading 2 Accent 1" w:semiHidden="0" w:uiPriority="64" w:unhideWhenUsed="0"/>
-    <w:lsdException w:name="Medium List 1 Accent 1" w:semiHidden="0" w:uiPriority="65" w:unhideWhenUsed="0"/>
-    <w:lsdException w:name="Revision" w:unhideWhenUsed="0"/>
-    <w:lsdException w:name="List Paragraph" w:semiHidden="0" w:uiPriority="34" w:unhideWhenUsed="0" w:qFormat="1"/>
-    <w:lsdException w:name="Quote" w:semiHidden="0" w:uiPriority="29" w:unhideWhenUsed="0" w:qFormat="1"/>
-    <w:lsdException w:name="Intense Quote" w:semiHidden="0" w:uiPriority="30" w:unhideWhenUsed="0" w:qFormat="1"/>
-    <w:lsdException w:name="Medium List 2 Accent 1" w:semiHidden="0" w:uiPriority="66" w:unhideWhenUsed="0"/>
-    <w:lsdException w:name="Medium Grid 1 Accent 1" w:semiHidden="0" w:uiPriority="67" w:unhideWhenUsed="0"/>
-    <w:lsdException w:name="Medium Grid 2 Accent 1" w:semiHidden="0" w:uiPriority="68" w:unhideWhenUsed="0"/>
-    <w:lsdException w:name="Medium Grid 3 Accent 1" w:semiHidden="0" w:uiPriority="69" w:unhideWhenUsed="0"/>
-    <w:lsdException w:name="Dark List Accent 1" w:semiHidden="0" w:uiPriority="70" w:unhideWhenUsed="0"/>
-    <w:lsdException w:name="Colorful Shading Accent 1" w:semiHidden="0" w:uiPriority="71" w:unhideWhenUsed="0"/>
-    <w:lsdException w:name="Colorful List Accent 1" w:semiHidden="0" w:uiPriority="72" w:unhideWhenUsed="0"/>
-    <w:lsdException w:name="Colorful Grid Accent 1" w:semiHidden="0" w:uiPriority="73" w:unhideWhenUsed="0"/>
-    <w:lsdException w:name="Light Shading Accent 2" w:semiHidden="0" w:uiPriority="60" w:unhideWhenUsed="0"/>
-    <w:lsdException w:name="Light List Accent 2" w:semiHidden="0" w:uiPriority="61" w:unhideWhenUsed="0"/>
-    <w:lsdException w:name="Light Grid Accent 2" w:semiHidden="0" w:uiPriority="62" w:unhideWhenUsed="0"/>
-    <w:lsdException w:name="Medium Shading 1 Accent 2" w:semiHidden="0" w:uiPriority="63" w:unhideWhenUsed="0"/>
-    <w:lsdException w:name="Medium Shading 2 Accent 2" w:semiHidden="0" w:uiPriority="64" w:unhideWhenUsed="0"/>
-    <w:lsdException w:name="Medium List 1 Accent 2" w:semiHidden="0" w:uiPriority="65" w:unhideWhenUsed="0"/>
-    <w:lsdException w:name="Medium List 2 Accent 2" w:semiHidden="0" w:uiPriority="66" w:unhideWhenUsed="0"/>
-    <w:lsdException w:name="Medium Grid 1 Accent 2" w:semiHidden="0" w:uiPriority="67" w:unhideWhenUsed="0"/>
-    <w:lsdException w:name="Medium Grid 2 Accent 2" w:semiHidden="0" w:uiPriority="68" w:unhideWhenUsed="0"/>
-    <w:lsdException w:name="Medium Grid 3 Accent 2" w:semiHidden="0" w:uiPriority="69" w:unhideWhenUsed="0"/>
-    <w:lsdException w:name="Dark List Accent 2" w:semiHidden="0" w:uiPriority="70" w:unhideWhenUsed="0"/>
-    <w:lsdException w:name="Colorful Shading Accent 2" w:semiHidden="0" w:uiPriority="71" w:unhideWhenUsed="0"/>
-    <w:lsdException w:name="Colorful List Accent 2" w:semiHidden="0" w:uiPriority="72" w:unhideWhenUsed="0"/>
-    <w:lsdException w:name="Colorful Grid Accent 2" w:semiHidden="0" w:uiPriority="73" w:unhideWhenUsed="0"/>
-    <w:lsdException w:name="Light Shading Accent 3" w:semiHidden="0" w:uiPriority="60" w:unhideWhenUsed="0"/>
-    <w:lsdException w:name="Light List Accent 3" w:semiHidden="0" w:uiPriority="61" w:unhideWhenUsed="0"/>
-    <w:lsdException w:name="Light Grid Accent 3" w:semiHidden="0" w:uiPriority="62" w:unhideWhenUsed="0"/>
-    <w:lsdException w:name="Medium Shading 1 Accent 3" w:semiHidden="0" w:uiPriority="63" w:unhideWhenUsed="0"/>
-    <w:lsdException w:name="Medium Shading 2 Accent 3" w:semiHidden="0" w:uiPriority="64" w:unhideWhenUsed="0"/>
-    <w:lsdException w:name="Medium List 1 Accent 3" w:semiHidden="0" w:uiPriority="65" w:unhideWhenUsed="0"/>
-    <w:lsdException w:name="Medium List 2 Accent 3" w:semiHidden="0" w:uiPriority="66" w:unhideWhenUsed="0"/>
-    <w:lsdException w:name="Medium Grid 1 Accent 3" w:semiHidden="0" w:uiPriority="67" w:unhideWhenUsed="0"/>
-    <w:lsdException w:name="Medium Grid 2 Accent 3" w:semiHidden="0" w:uiPriority="68" w:unhideWhenUsed="0"/>
-    <w:lsdException w:name="Medium Grid 3 Accent 3" w:semiHidden="0" w:uiPriority="69" w:unhideWhenUsed="0"/>
-    <w:lsdException w:name="Dark List Accent 3" w:semiHidden="0" w:uiPriority="70" w:unhideWhenUsed="0"/>
-    <w:lsdException w:name="Colorful Shading Accent 3" w:semiHidden="0" w:uiPriority="71" w:unhideWhenUsed="0"/>
-    <w:lsdException w:name="Colorful List Accent 3" w:semiHidden="0" w:uiPriority="72" w:unhideWhenUsed="0"/>
-    <w:lsdException w:name="Colorful Grid Accent 3" w:semiHidden="0" w:uiPriority="73" w:unhideWhenUsed="0"/>
-    <w:lsdException w:name="Light Shading Accent 4" w:semiHidden="0" w:uiPriority="60" w:unhideWhenUsed="0"/>
-    <w:lsdException w:name="Light List Accent 4" w:semiHidden="0" w:uiPriority="61" w:unhideWhenUsed="0"/>
-    <w:lsdException w:name="Light Grid Accent 4" w:semiHidden="0" w:uiPriority="62" w:unhideWhenUsed="0"/>
-    <w:lsdException w:name="Medium Shading 1 Accent 4" w:semiHidden="0" w:uiPriority="63" w:unhideWhenUsed="0"/>
-    <w:lsdException w:name="Medium Shading 2 Accent 4" w:semiHidden="0" w:uiPriority="64" w:unhideWhenUsed="0"/>
-    <w:lsdException w:name="Medium List 1 Accent 4" w:semiHidden="0" w:uiPriority="65" w:unhideWhenUsed="0"/>
-    <w:lsdException w:name="Medium List 2 Accent 4" w:semiHidden="0" w:uiPriority="66" w:unhideWhenUsed="0"/>
-    <w:lsdException w:name="Medium Grid 1 Accent 4" w:semiHidden="0" w:uiPriority="67" w:unhideWhenUsed="0"/>
-    <w:lsdException w:name="Medium Grid 2 Accent 4" w:semiHidden="0" w:uiPriority="68" w:unhideWhenUsed="0"/>
-    <w:lsdException w:name="Medium Grid 3 Accent 4" w:semiHidden="0" w:uiPriority="69" w:unhideWhenUsed="0"/>
-    <w:lsdException w:name="Dark List Accent 4" w:semiHidden="0" w:uiPriority="70" w:unhideWhenUsed="0"/>
-    <w:lsdException w:name="Colorful Shading Accent 4" w:semiHidden="0" w:uiPriority="71" w:unhideWhenUsed="0"/>
-    <w:lsdException w:name="Colorful List Accent 4" w:semiHidden="0" w:uiPriority="72" w:unhideWhenUsed="0"/>
-    <w:lsdException w:name="Colorful Grid Accent 4" w:semiHidden="0" w:uiPriority="73" w:unhideWhenUsed="0"/>
-    <w:lsdException w:name="Light Shading Accent 5" w:semiHidden="0" w:uiPriority="60" w:unhideWhenUsed="0"/>
-    <w:lsdException w:name="Light List Accent 5" w:semiHidden="0" w:uiPriority="61" w:unhideWhenUsed="0"/>
-    <w:lsdException w:name="Light Grid Accent 5" w:semiHidden="0" w:uiPriority="62" w:unhideWhenUsed="0"/>
-    <w:lsdException w:name="Medium Shading 1 Accent 5" w:semiHidden="0" w:uiPriority="63" w:unhideWhenUsed="0"/>
-    <w:lsdException w:name="Medium Shading 2 Accent 5" w:semiHidden="0" w:uiPriority="64" w:unhideWhenUsed="0"/>
-    <w:lsdException w:name="Medium List 1 Accent 5" w:semiHidden="0" w:uiPriority="65" w:unhideWhenUsed="0"/>
-    <w:lsdException w:name="Medium List 2 Accent 5" w:semiHidden="0" w:uiPriority="66" w:unhideWhenUsed="0"/>
-    <w:lsdException w:name="Medium Grid 1 Accent 5" w:semiHidden="0" w:uiPriority="67" w:unhideWhenUsed="0"/>
-    <w:lsdException w:name="Medium Grid 2 Accent 5" w:semiHidden="0" w:uiPriority="68" w:unhideWhenUsed="0"/>
-    <w:lsdException w:name="Medium Grid 3 Accent 5" w:semiHidden="0" w:uiPriority="69" w:unhideWhenUsed="0"/>
-    <w:lsdException w:name="Dark List Accent 5" w:semiHidden="0" w:uiPriority="70" w:unhideWhenUsed="0"/>
-    <w:lsdException w:name="Colorful Shading Accent 5" w:semiHidden="0" w:uiPriority="71" w:unhideWhenUsed="0"/>
-    <w:lsdException w:name="Colorful List Accent 5" w:semiHidden="0" w:uiPriority="72" w:unhideWhenUsed="0"/>
-    <w:lsdException w:name="Colorful Grid Accent 5" w:semiHidden="0" w:uiPriority="73" w:unhideWhenUsed="0"/>
-    <w:lsdException w:name="Light Shading Accent 6" w:semiHidden="0" w:uiPriority="60" w:unhideWhenUsed="0"/>
-    <w:lsdException w:name="Light List Accent 6" w:semiHidden="0" w:uiPriority="61" w:unhideWhenUsed="0"/>
-    <w:lsdException w:name="Light Grid Accent 6" w:semiHidden="0" w:uiPriority="62" w:unhideWhenUsed="0"/>
-    <w:lsdException w:name="Medium Shading 1 Accent 6" w:semiHidden="0" w:uiPriority="63" w:unhideWhenUsed="0"/>
-    <w:lsdException w:name="Medium Shading 2 Accent 6" w:semiHidden="0" w:uiPriority="64" w:unhideWhenUsed="0"/>
-    <w:lsdException w:name="Medium List 1 Accent 6" w:semiHidden="0" w:uiPriority="65" w:unhideWhenUsed="0"/>
-    <w:lsdException w:name="Medium List 2 Accent 6" w:semiHidden="0" w:uiPriority="66" w:unhideWhenUsed="0"/>
-    <w:lsdException w:name="Medium Grid 1 Accent 6" w:semiHidden="0" w:uiPriority="67" w:unhideWhenUsed="0"/>
-    <w:lsdException w:name="Medium Grid 2 Accent 6" w:semiHidden="0" w:uiPriority="68" w:unhideWhenUsed="0"/>
-    <w:lsdException w:name="Medium Grid 3 Accent 6" w:semiHidden="0" w:uiPriority="69" w:unhideWhenUsed="0"/>
-    <w:lsdException w:name="Dark List Accent 6" w:semiHidden="0" w:uiPriority="70" w:unhideWhenUsed="0"/>
-    <w:lsdException w:name="Colorful Shading Accent 6" w:semiHidden="0" w:uiPriority="71" w:unhideWhenUsed="0"/>
-    <w:lsdException w:name="Colorful List Accent 6" w:semiHidden="0" w:uiPriority="72" w:unhideWhenUsed="0"/>
-    <w:lsdException w:name="Colorful Grid Accent 6" w:semiHidden="0" w:uiPriority="73" w:unhideWhenUsed="0"/>
-    <w:lsdException w:name="Subtle Emphasis" w:semiHidden="0" w:uiPriority="19" w:unhideWhenUsed="0" w:qFormat="1"/>
-    <w:lsdException w:name="Intense Emphasis" w:semiHidden="0" w:uiPriority="21" w:unhideWhenUsed="0" w:qFormat="1"/>
-    <w:lsdException w:name="Subtle Reference" w:semiHidden="0" w:uiPriority="31" w:unhideWhenUsed="0" w:qFormat="1"/>
-    <w:lsdException w:name="Intense Reference" w:semiHidden="0" w:uiPriority="32" w:unhideWhenUsed="0" w:qFormat="1"/>
-    <w:lsdException w:name="Book Title" w:semiHidden="0" w:uiPriority="33" w:unhideWhenUsed="0" w:qFormat="1"/>
-    <w:lsdException w:name="Bibliography" w:uiPriority="37"/>
-    <w:lsdException w:name="TOC Heading" w:uiPriority="39" w:qFormat="1"/>
-  </w:latentStyles>
-  <w:style w:type="paragraph" w:default="1" w:styleId="Standaard">
-    <w:name w:val="Normal"/>
-    <w:qFormat/>
-  </w:style>
-  <w:style w:type="character" w:default="1" w:styleId="Standaardalinea-lettertype">
-    <w:name w:val="Default Paragraph Font"/>
-    <w:uiPriority w:val="1"/>
-    <w:semiHidden/>
-    <w:unhideWhenUsed/>
-  </w:style>
-  <w:style w:type="table" w:default="1" w:styleId="Standaardtabel">
-    <w:name w:val="Normal Table"/>
-    <w:uiPriority w:val="99"/>
-    <w:semiHidden/>
-    <w:unhideWhenUsed/>
-    <w:tblPr>
-      <w:tblInd w:w="0" w:type="dxa"/>
-      <w:tblCellMar>
-        <w:top w:w="0" w:type="dxa"/>
-        <w:left w:w="108" w:type="dxa"/>
-        <w:bottom w:w="0" w:type="dxa"/>
-        <w:right w:w="108" w:type="dxa"/>
-      </w:tblCellMar>
-    </w:tblPr>
-  </w:style>
-  <w:style w:type="numbering" w:default="1" w:styleId="Geenlijst">
-    <w:name w:val="No List"/>
-    <w:uiPriority w:val="99"/>
-    <w:semiHidden/>
-    <w:unhideWhenUsed/>
-  </w:style>
-  <w:style w:type="paragraph" w:styleId="Koptekst">
-    <w:name w:val="header"/>
-    <w:basedOn w:val="Standaard"/>
-    <w:link w:val="KoptekstChar"/>
-    <w:uiPriority w:val="99"/>
-    <w:unhideWhenUsed/>
-    <w:rsid w:val="00740D66"/>
-    <w:pPr>
-      <w:tabs>
-        <w:tab w:val="center" w:pos="4536"/>
-        <w:tab w:val="right" w:pos="9072"/>
-      </w:tabs>
-      <w:spacing w:after="0" w:line="240" w:lineRule="auto"/>
-    </w:pPr>
-  </w:style>
-  <w:style w:type="character" w:customStyle="1" w:styleId="KoptekstChar">
-    <w:name w:val="Koptekst Char"/>
-    <w:basedOn w:val="Standaardalinea-lettertype"/>
-    <w:link w:val="Koptekst"/>
-    <w:uiPriority w:val="99"/>
-    <w:rsid w:val="00740D66"/>
-  </w:style>
-  <w:style w:type="paragraph" w:styleId="Voettekst">
-    <w:name w:val="footer"/>
-    <w:basedOn w:val="Standaard"/>
-    <w:link w:val="VoettekstChar"/>
-    <w:uiPriority w:val="99"/>
-    <w:unhideWhenUsed/>
-    <w:rsid w:val="00740D66"/>
-    <w:pPr>
-      <w:tabs>
-        <w:tab w:val="center" w:pos="4536"/>
-        <w:tab w:val="right" w:pos="9072"/>
-      </w:tabs>
-      <w:spacing w:after="0" w:line="240" w:lineRule="auto"/>
-    </w:pPr>
-  </w:style>
-  <w:style w:type="character" w:customStyle="1" w:styleId="VoettekstChar">
-    <w:name w:val="Voettekst Char"/>
-    <w:basedOn w:val="Standaardalinea-lettertype"/>
-    <w:link w:val="Voettekst"/>
-    <w:uiPriority w:val="99"/>
-    <w:rsid w:val="00740D66"/>
-  </w:style>
-</w:styles>
-</file>
-
 <file path=word/theme/theme1.xml><?xml version="1.0" encoding="utf-8"?>
-<a:theme xmlns:a="http://schemas.openxmlformats.org/drawingml/2006/main" name="Kantoorthema">
+<a:theme xmlns:a="http://schemas.openxmlformats.org/drawingml/2006/main" name="Office Theme">
   <a:themeElements>
-    <a:clrScheme name="Kantoor">
+    <a:clrScheme name="Office">
       <a:dk1>
         <a:sysClr val="windowText" lastClr="000000"/>
       </a:dk1>
@@ -1070,7 +1074,7 @@
         <a:srgbClr val="800080"/>
       </a:folHlink>
     </a:clrScheme>
-    <a:fontScheme name="Kantoor">
+    <a:fontScheme name="Office">
       <a:majorFont>
         <a:latin typeface="Cambria"/>
         <a:ea typeface=""/>
@@ -1104,7 +1108,6 @@
         <a:font script="Mong" typeface="Mongolian Baiti"/>
         <a:font script="Viet" typeface="Times New Roman"/>
         <a:font script="Uigh" typeface="Microsoft Uighur"/>
-        <a:font script="Geor" typeface="Sylfaen"/>
       </a:majorFont>
       <a:minorFont>
         <a:latin typeface="Calibri"/>
@@ -1139,10 +1142,9 @@
         <a:font script="Mong" typeface="Mongolian Baiti"/>
         <a:font script="Viet" typeface="Arial"/>
         <a:font script="Uigh" typeface="Microsoft Uighur"/>
-        <a:font script="Geor" typeface="Sylfaen"/>
       </a:minorFont>
     </a:fontScheme>
-    <a:fmtScheme name="Kantoor">
+    <a:fmtScheme name="Office">
       <a:fillStyleLst>
         <a:solidFill>
           <a:schemeClr val="phClr"/>

</xml_diff>

<commit_message>
Implemented hyperlinks on images
</commit_message>
<xml_diff>
--- a/test1.docx
+++ b/test1.docx
@@ -217,7 +217,7 @@
       <w:pgMar w:top="1417" w:right="1417" w:bottom="1417" w:left="1417" w:header="708" w:footer="708" w:gutter="0"/>
       <w:cols w:space="708"/>
       <w:docGrid w:linePitch="360"/>
-      <w:headerReference r:id="rId14" w:type="first"/>
+      <w:headerReference r:id="rId15" w:type="first"/>
       <w:titlePg/>
     </w:sectPr>
     <w:p>
@@ -346,7 +346,9 @@
           <wp:inline distT="0" distB="0" distL="0" distR="0">
             <wp:extent cy="1950720" cx="2600960"/>
             <wp:effectExtent r="0" b="0" l="19050" t="0"/>
-            <wp:docPr id="1" descr="image.jpg" name="Picture 0"/>
+            <wp:docPr id="1" descr="image.jpg" name="Picture 0">
+              <a:hlinkClick xmlns:a="http://schemas.openxmlformats.org/drawingml/2006/main" r:id="rId14"/>
+            </wp:docPr>
             <wp:cNvGraphicFramePr>
               <a:graphicFrameLocks xmlns:a="http://schemas.openxmlformats.org/drawingml/2006/main" noChangeAspect="1"/>
             </wp:cNvGraphicFramePr>

</xml_diff>